<commit_message>
reka review of activity 3 code
</commit_message>
<xml_diff>
--- a/exemplar-activity-3.docx
+++ b/exemplar-activity-3.docx
@@ -111,7 +111,10 @@
         <w:pStyle w:val="BodyText"/>
       </w:pPr>
       <w:r>
-        <w:t xml:space="preserve">We analyse police-recorded crime data made available in the webside of the Mexican Government (</w:t>
+        <w:t xml:space="preserve">We take police-recorded crime data made available on the webside of the Mexican Government</w:t>
+      </w:r>
+      <w:r>
+        <w:t xml:space="preserve"> </w:t>
       </w:r>
       <w:hyperlink r:id="rId20">
         <w:r>
@@ -122,7 +125,10 @@
         </w:r>
       </w:hyperlink>
       <w:r>
-        <w:t xml:space="preserve">).</w:t>
+        <w:t xml:space="preserve"> </w:t>
+      </w:r>
+      <w:r>
+        <w:t xml:space="preserve">to visualise kidnapping across the different states (entidades) of Mexico.</w:t>
       </w:r>
     </w:p>
     <w:p>
@@ -147,7 +153,13 @@
         <w:rPr>
           <w:rStyle w:val="NormalTok"/>
         </w:rPr>
-        <w:t xml:space="preserve">(here)</w:t>
+        <w:t xml:space="preserve">(here) </w:t>
+      </w:r>
+      <w:r>
+        <w:rPr>
+          <w:rStyle w:val="CommentTok"/>
+        </w:rPr>
+        <w:t xml:space="preserve"># to identify the path to the data</w:t>
       </w:r>
       <w:r>
         <w:br/>
@@ -162,7 +174,13 @@
         <w:rPr>
           <w:rStyle w:val="NormalTok"/>
         </w:rPr>
-        <w:t xml:space="preserve">(dplyr)</w:t>
+        <w:t xml:space="preserve">(readr) </w:t>
+      </w:r>
+      <w:r>
+        <w:rPr>
+          <w:rStyle w:val="CommentTok"/>
+        </w:rPr>
+        <w:t xml:space="preserve"># to read in CSV data</w:t>
       </w:r>
       <w:r>
         <w:br/>
@@ -177,7 +195,13 @@
         <w:rPr>
           <w:rStyle w:val="NormalTok"/>
         </w:rPr>
-        <w:t xml:space="preserve">(ggplot2)</w:t>
+        <w:t xml:space="preserve">(dplyr) </w:t>
+      </w:r>
+      <w:r>
+        <w:rPr>
+          <w:rStyle w:val="CommentTok"/>
+        </w:rPr>
+        <w:t xml:space="preserve"># for data wrangling</w:t>
       </w:r>
       <w:r>
         <w:br/>
@@ -192,7 +216,13 @@
         <w:rPr>
           <w:rStyle w:val="NormalTok"/>
         </w:rPr>
-        <w:t xml:space="preserve">(sf)</w:t>
+        <w:t xml:space="preserve">(ggplot2) </w:t>
+      </w:r>
+      <w:r>
+        <w:rPr>
+          <w:rStyle w:val="CommentTok"/>
+        </w:rPr>
+        <w:t xml:space="preserve"># for data visualisation</w:t>
       </w:r>
       <w:r>
         <w:br/>
@@ -207,7 +237,34 @@
         <w:rPr>
           <w:rStyle w:val="NormalTok"/>
         </w:rPr>
-        <w:t xml:space="preserve">(viridis)</w:t>
+        <w:t xml:space="preserve">(sf) </w:t>
+      </w:r>
+      <w:r>
+        <w:rPr>
+          <w:rStyle w:val="CommentTok"/>
+        </w:rPr>
+        <w:t xml:space="preserve"># for spatial data manipulation and visualisation</w:t>
+      </w:r>
+      <w:r>
+        <w:br/>
+      </w:r>
+      <w:r>
+        <w:rPr>
+          <w:rStyle w:val="FunctionTok"/>
+        </w:rPr>
+        <w:t xml:space="preserve">library</w:t>
+      </w:r>
+      <w:r>
+        <w:rPr>
+          <w:rStyle w:val="NormalTok"/>
+        </w:rPr>
+        <w:t xml:space="preserve">(viridis) </w:t>
+      </w:r>
+      <w:r>
+        <w:rPr>
+          <w:rStyle w:val="CommentTok"/>
+        </w:rPr>
+        <w:t xml:space="preserve"># for colour schemes</w:t>
       </w:r>
     </w:p>
     <w:p>
@@ -215,25 +272,49 @@
         <w:pStyle w:val="FirstParagraph"/>
       </w:pPr>
       <w:r>
-        <w:t xml:space="preserve">We open this dataset and select only those rows that refer to our crime type of interest: kidnappings (or</w:t>
-      </w:r>
-      <w:r>
-        <w:t xml:space="preserve"> </w:t>
-      </w:r>
-      <w:r>
-        <w:t xml:space="preserve">‘</w:t>
-      </w:r>
-      <w:r>
-        <w:t xml:space="preserve">secuestro</w:t>
-      </w:r>
-      <w:r>
-        <w:t xml:space="preserve">’</w:t>
-      </w:r>
-      <w:r>
-        <w:t xml:space="preserve"> </w:t>
-      </w:r>
-      <w:r>
-        <w:t xml:space="preserve">in Spanish). We are particularly interested in exploring the geographic distribution of crimes in 2017; the last year when data was made available.</w:t>
+        <w:t xml:space="preserve">The data are saved in a CSV (comme separated values) which make it easy load into an object called</w:t>
+      </w:r>
+      <w:r>
+        <w:t xml:space="preserve"> </w:t>
+      </w:r>
+      <w:r>
+        <w:rPr>
+          <w:rStyle w:val="VerbatimChar"/>
+        </w:rPr>
+        <w:t xml:space="preserve">data_Mexico</w:t>
+      </w:r>
+      <w:r>
+        <w:t xml:space="preserve">. We use the</w:t>
+      </w:r>
+      <w:r>
+        <w:t xml:space="preserve"> </w:t>
+      </w:r>
+      <w:r>
+        <w:rPr>
+          <w:rStyle w:val="VerbatimChar"/>
+        </w:rPr>
+        <w:t xml:space="preserve">read_csv()</w:t>
+      </w:r>
+      <w:r>
+        <w:t xml:space="preserve"> </w:t>
+      </w:r>
+      <w:r>
+        <w:t xml:space="preserve">function from the</w:t>
+      </w:r>
+      <w:r>
+        <w:t xml:space="preserve"> </w:t>
+      </w:r>
+      <w:r>
+        <w:rPr>
+          <w:rStyle w:val="VerbatimChar"/>
+        </w:rPr>
+        <w:t xml:space="preserve">readr</w:t>
+      </w:r>
+      <w:r>
+        <w:t xml:space="preserve"> </w:t>
+      </w:r>
+      <w:r>
+        <w:t xml:space="preserve">package.</w:t>
       </w:r>
     </w:p>
     <w:p>
@@ -271,7 +352,7 @@
         <w:rPr>
           <w:rStyle w:val="FunctionTok"/>
         </w:rPr>
-        <w:t xml:space="preserve">read.csv</w:t>
+        <w:t xml:space="preserve">read_csv</w:t>
       </w:r>
       <w:r>
         <w:rPr>
@@ -303,21 +384,358 @@
         </w:rPr>
         <w:t xml:space="preserve">))</w:t>
       </w:r>
-      <w:r>
-        <w:br/>
-      </w:r>
-      <w:r>
-        <w:br/>
+    </w:p>
+    <w:p>
+      <w:pPr>
+        <w:pStyle w:val="FirstParagraph"/>
+      </w:pPr>
+      <w:r>
+        <w:t xml:space="preserve">We can have a look at the data and see there are a few variables of interest:</w:t>
+      </w:r>
+    </w:p>
+    <w:p>
+      <w:pPr>
+        <w:numPr>
+          <w:ilvl w:val="0"/>
+          <w:numId w:val="1001"/>
+        </w:numPr>
+        <w:pStyle w:val="Compact"/>
+      </w:pPr>
+      <w:r>
+        <w:rPr>
+          <w:rStyle w:val="VerbatimChar"/>
+        </w:rPr>
+        <w:t xml:space="preserve">TIPO</w:t>
+      </w:r>
+      <w:r>
+        <w:t xml:space="preserve"> </w:t>
+      </w:r>
+      <w:r>
+        <w:t xml:space="preserve">(crime type)</w:t>
+      </w:r>
+    </w:p>
+    <w:p>
+      <w:pPr>
+        <w:numPr>
+          <w:ilvl w:val="0"/>
+          <w:numId w:val="1001"/>
+        </w:numPr>
+        <w:pStyle w:val="Compact"/>
+      </w:pPr>
+      <w:r>
+        <w:rPr>
+          <w:rStyle w:val="VerbatimChar"/>
+        </w:rPr>
+        <w:t xml:space="preserve">ANO</w:t>
+      </w:r>
+      <w:r>
+        <w:t xml:space="preserve"> </w:t>
+      </w:r>
+      <w:r>
+        <w:t xml:space="preserve">(year)</w:t>
+      </w:r>
+    </w:p>
+    <w:p>
+      <w:pPr>
+        <w:numPr>
+          <w:ilvl w:val="0"/>
+          <w:numId w:val="1001"/>
+        </w:numPr>
+        <w:pStyle w:val="Compact"/>
+      </w:pPr>
+      <w:r>
+        <w:rPr>
+          <w:rStyle w:val="VerbatimChar"/>
+        </w:rPr>
+        <w:t xml:space="preserve">ENTIDAD</w:t>
+      </w:r>
+      <w:r>
+        <w:t xml:space="preserve"> </w:t>
+      </w:r>
+      <w:r>
+        <w:t xml:space="preserve">(state)</w:t>
+      </w:r>
+    </w:p>
+    <w:p>
+      <w:pPr>
+        <w:pStyle w:val="FirstParagraph"/>
+      </w:pPr>
+      <w:r>
+        <w:t xml:space="preserve">To visualise kidnappings we filter on the</w:t>
+      </w:r>
+      <w:r>
+        <w:t xml:space="preserve"> </w:t>
+      </w:r>
+      <w:r>
+        <w:rPr>
+          <w:rStyle w:val="VerbatimChar"/>
+        </w:rPr>
+        <w:t xml:space="preserve">TIPO</w:t>
+      </w:r>
+      <w:r>
+        <w:t xml:space="preserve"> </w:t>
+      </w:r>
+      <w:r>
+        <w:t xml:space="preserve">(crime type) variable for</w:t>
+      </w:r>
+      <w:r>
+        <w:t xml:space="preserve"> </w:t>
+      </w:r>
+      <w:r>
+        <w:rPr>
+          <w:rStyle w:val="VerbatimChar"/>
+        </w:rPr>
+        <w:t xml:space="preserve">SECUESTRO</w:t>
+      </w:r>
+      <w:r>
+        <w:t xml:space="preserve"> </w:t>
+      </w:r>
+      <w:r>
+        <w:t xml:space="preserve">(kidnapping). We filter for incidents in the year 2017 on the</w:t>
+      </w:r>
+      <w:r>
+        <w:t xml:space="preserve"> </w:t>
+      </w:r>
+      <w:r>
+        <w:rPr>
+          <w:rStyle w:val="VerbatimChar"/>
+        </w:rPr>
+        <w:t xml:space="preserve">ANO</w:t>
+      </w:r>
+      <w:r>
+        <w:t xml:space="preserve"> </w:t>
+      </w:r>
+      <w:r>
+        <w:t xml:space="preserve">variable.</w:t>
+      </w:r>
+    </w:p>
+    <w:p>
+      <w:pPr>
+        <w:pStyle w:val="SourceCode"/>
+      </w:pPr>
+      <w:r>
+        <w:rPr>
+          <w:rStyle w:val="NormalTok"/>
+        </w:rPr>
+        <w:t xml:space="preserve">data_Mexico </w:t>
+      </w:r>
+      <w:r>
+        <w:rPr>
+          <w:rStyle w:val="OtherTok"/>
+        </w:rPr>
+        <w:t xml:space="preserve">&lt;-</w:t>
+      </w:r>
+      <w:r>
+        <w:rPr>
+          <w:rStyle w:val="NormalTok"/>
+        </w:rPr>
+        <w:t xml:space="preserve"> data_Mexico </w:t>
+      </w:r>
+      <w:r>
+        <w:rPr>
+          <w:rStyle w:val="SpecialCharTok"/>
+        </w:rPr>
+        <w:t xml:space="preserve">%&gt;%</w:t>
+      </w:r>
+      <w:r>
+        <w:br/>
+      </w:r>
+      <w:r>
+        <w:rPr>
+          <w:rStyle w:val="NormalTok"/>
+        </w:rPr>
+        <w:t xml:space="preserve">  </w:t>
+      </w:r>
+      <w:r>
+        <w:rPr>
+          <w:rStyle w:val="FunctionTok"/>
+        </w:rPr>
+        <w:t xml:space="preserve">filter</w:t>
+      </w:r>
+      <w:r>
+        <w:rPr>
+          <w:rStyle w:val="NormalTok"/>
+        </w:rPr>
+        <w:t xml:space="preserve">(TIPO </w:t>
+      </w:r>
+      <w:r>
+        <w:rPr>
+          <w:rStyle w:val="SpecialCharTok"/>
+        </w:rPr>
+        <w:t xml:space="preserve">==</w:t>
+      </w:r>
+      <w:r>
+        <w:rPr>
+          <w:rStyle w:val="NormalTok"/>
+        </w:rPr>
+        <w:t xml:space="preserve"> </w:t>
+      </w:r>
+      <w:r>
+        <w:rPr>
+          <w:rStyle w:val="StringTok"/>
+        </w:rPr>
+        <w:t xml:space="preserve">"SECUESTRO"</w:t>
+      </w:r>
+      <w:r>
+        <w:rPr>
+          <w:rStyle w:val="NormalTok"/>
+        </w:rPr>
+        <w:t xml:space="preserve">) </w:t>
+      </w:r>
+      <w:r>
+        <w:rPr>
+          <w:rStyle w:val="SpecialCharTok"/>
+        </w:rPr>
+        <w:t xml:space="preserve">%&gt;%</w:t>
+      </w:r>
+      <w:r>
+        <w:rPr>
+          <w:rStyle w:val="NormalTok"/>
+        </w:rPr>
+        <w:t xml:space="preserve"> </w:t>
       </w:r>
       <w:r>
         <w:rPr>
           <w:rStyle w:val="CommentTok"/>
         </w:rPr>
-        <w:t xml:space="preserve">#Select crime type of interest in dataset, and only records for 2017</w:t>
-      </w:r>
-      <w:r>
-        <w:br/>
-      </w:r>
+        <w:t xml:space="preserve"># select only kidnappings</w:t>
+      </w:r>
+      <w:r>
+        <w:br/>
+      </w:r>
+      <w:r>
+        <w:rPr>
+          <w:rStyle w:val="NormalTok"/>
+        </w:rPr>
+        <w:t xml:space="preserve">  </w:t>
+      </w:r>
+      <w:r>
+        <w:rPr>
+          <w:rStyle w:val="FunctionTok"/>
+        </w:rPr>
+        <w:t xml:space="preserve">filter</w:t>
+      </w:r>
+      <w:r>
+        <w:rPr>
+          <w:rStyle w:val="NormalTok"/>
+        </w:rPr>
+        <w:t xml:space="preserve">(ANO </w:t>
+      </w:r>
+      <w:r>
+        <w:rPr>
+          <w:rStyle w:val="SpecialCharTok"/>
+        </w:rPr>
+        <w:t xml:space="preserve">==</w:t>
+      </w:r>
+      <w:r>
+        <w:rPr>
+          <w:rStyle w:val="NormalTok"/>
+        </w:rPr>
+        <w:t xml:space="preserve"> </w:t>
+      </w:r>
+      <w:r>
+        <w:rPr>
+          <w:rStyle w:val="DecValTok"/>
+        </w:rPr>
+        <w:t xml:space="preserve">2017</w:t>
+      </w:r>
+      <w:r>
+        <w:rPr>
+          <w:rStyle w:val="NormalTok"/>
+        </w:rPr>
+        <w:t xml:space="preserve">) </w:t>
+      </w:r>
+      <w:r>
+        <w:rPr>
+          <w:rStyle w:val="CommentTok"/>
+        </w:rPr>
+        <w:t xml:space="preserve"># filter for year 2017 only</w:t>
+      </w:r>
+    </w:p>
+    <w:p>
+      <w:pPr>
+        <w:pStyle w:val="FirstParagraph"/>
+      </w:pPr>
+      <w:r>
+        <w:t xml:space="preserve">To plot the number of kidnappings per state on a map, we need to create a table which contains two columns: the state name (we can keep this as</w:t>
+      </w:r>
+      <w:r>
+        <w:t xml:space="preserve"> </w:t>
+      </w:r>
+      <w:r>
+        <w:rPr>
+          <w:rStyle w:val="VerbatimChar"/>
+        </w:rPr>
+        <w:t xml:space="preserve">ENTIDAD</w:t>
+      </w:r>
+      <w:r>
+        <w:t xml:space="preserve">) and the number of kidnappings for each one. We can see that the number of kidnappings are broken down by month: there is a new column for each month of the year. To get a total score for the year for each state, we must sum the numbers across these columns (these are columns 8 through 19, inclusive). We can use the</w:t>
+      </w:r>
+      <w:r>
+        <w:t xml:space="preserve"> </w:t>
+      </w:r>
+      <w:r>
+        <w:rPr>
+          <w:rStyle w:val="VerbatimChar"/>
+        </w:rPr>
+        <w:t xml:space="preserve">rowSums()</w:t>
+      </w:r>
+      <w:r>
+        <w:t xml:space="preserve"> </w:t>
+      </w:r>
+      <w:r>
+        <w:t xml:space="preserve">function, and specify the columns we need in the</w:t>
+      </w:r>
+      <w:r>
+        <w:t xml:space="preserve"> </w:t>
+      </w:r>
+      <w:r>
+        <w:rPr>
+          <w:rStyle w:val="VerbatimChar"/>
+        </w:rPr>
+        <w:t xml:space="preserve">accross()</w:t>
+      </w:r>
+      <w:r>
+        <w:t xml:space="preserve"> </w:t>
+      </w:r>
+      <w:r>
+        <w:t xml:space="preserve">function. Remember to set the</w:t>
+      </w:r>
+      <w:r>
+        <w:t xml:space="preserve"> </w:t>
+      </w:r>
+      <w:r>
+        <w:rPr>
+          <w:rStyle w:val="VerbatimChar"/>
+        </w:rPr>
+        <w:t xml:space="preserve">na.rm</w:t>
+      </w:r>
+      <w:r>
+        <w:t xml:space="preserve"> </w:t>
+      </w:r>
+      <w:r>
+        <w:t xml:space="preserve">parameter to</w:t>
+      </w:r>
+      <w:r>
+        <w:t xml:space="preserve"> </w:t>
+      </w:r>
+      <w:r>
+        <w:rPr>
+          <w:rStyle w:val="VerbatimChar"/>
+        </w:rPr>
+        <w:t xml:space="preserve">TRUE</w:t>
+      </w:r>
+      <w:r>
+        <w:t xml:space="preserve"> </w:t>
+      </w:r>
+      <w:r>
+        <w:t xml:space="preserve">to make sure that NAs (missing data) are just counted as 0 (no kidnappings in that month).</w:t>
+      </w:r>
+    </w:p>
+    <w:p>
+      <w:pPr>
+        <w:pStyle w:val="SourceCode"/>
+      </w:pPr>
       <w:r>
         <w:rPr>
           <w:rStyle w:val="NormalTok"/>
@@ -355,37 +773,188 @@
         <w:rPr>
           <w:rStyle w:val="FunctionTok"/>
         </w:rPr>
-        <w:t xml:space="preserve">filter</w:t>
-      </w:r>
-      <w:r>
-        <w:rPr>
-          <w:rStyle w:val="NormalTok"/>
-        </w:rPr>
-        <w:t xml:space="preserve">(MODALIDAD </w:t>
+        <w:t xml:space="preserve">mutate</w:t>
+      </w:r>
+      <w:r>
+        <w:rPr>
+          <w:rStyle w:val="NormalTok"/>
+        </w:rPr>
+        <w:t xml:space="preserve">(</w:t>
+      </w:r>
+      <w:r>
+        <w:rPr>
+          <w:rStyle w:val="AttributeTok"/>
+        </w:rPr>
+        <w:t xml:space="preserve">sum_secuestro =</w:t>
+      </w:r>
+      <w:r>
+        <w:rPr>
+          <w:rStyle w:val="NormalTok"/>
+        </w:rPr>
+        <w:t xml:space="preserve"> </w:t>
+      </w:r>
+      <w:r>
+        <w:rPr>
+          <w:rStyle w:val="FunctionTok"/>
+        </w:rPr>
+        <w:t xml:space="preserve">rowSums</w:t>
+      </w:r>
+      <w:r>
+        <w:rPr>
+          <w:rStyle w:val="NormalTok"/>
+        </w:rPr>
+        <w:t xml:space="preserve">(</w:t>
+      </w:r>
+      <w:r>
+        <w:rPr>
+          <w:rStyle w:val="FunctionTok"/>
+        </w:rPr>
+        <w:t xml:space="preserve">across</w:t>
+      </w:r>
+      <w:r>
+        <w:rPr>
+          <w:rStyle w:val="NormalTok"/>
+        </w:rPr>
+        <w:t xml:space="preserve">(</w:t>
+      </w:r>
+      <w:r>
+        <w:rPr>
+          <w:rStyle w:val="DecValTok"/>
+        </w:rPr>
+        <w:t xml:space="preserve">8</w:t>
       </w:r>
       <w:r>
         <w:rPr>
           <w:rStyle w:val="SpecialCharTok"/>
         </w:rPr>
-        <w:t xml:space="preserve">==</w:t>
-      </w:r>
-      <w:r>
-        <w:rPr>
-          <w:rStyle w:val="NormalTok"/>
-        </w:rPr>
-        <w:t xml:space="preserve"> </w:t>
-      </w:r>
-      <w:r>
-        <w:rPr>
-          <w:rStyle w:val="StringTok"/>
-        </w:rPr>
-        <w:t xml:space="preserve">"PRIV. DE LA LIBERTAD (SECUESTRO)"</w:t>
-      </w:r>
-      <w:r>
-        <w:rPr>
-          <w:rStyle w:val="NormalTok"/>
-        </w:rPr>
-        <w:t xml:space="preserve">) </w:t>
+        <w:t xml:space="preserve">:</w:t>
+      </w:r>
+      <w:r>
+        <w:rPr>
+          <w:rStyle w:val="DecValTok"/>
+        </w:rPr>
+        <w:t xml:space="preserve">19</w:t>
+      </w:r>
+      <w:r>
+        <w:rPr>
+          <w:rStyle w:val="NormalTok"/>
+        </w:rPr>
+        <w:t xml:space="preserve">), </w:t>
+      </w:r>
+      <w:r>
+        <w:rPr>
+          <w:rStyle w:val="CommentTok"/>
+        </w:rPr>
+        <w:t xml:space="preserve"># create new variable of sums</w:t>
+      </w:r>
+      <w:r>
+        <w:br/>
+      </w:r>
+      <w:r>
+        <w:rPr>
+          <w:rStyle w:val="NormalTok"/>
+        </w:rPr>
+        <w:t xml:space="preserve">                                 </w:t>
+      </w:r>
+      <w:r>
+        <w:rPr>
+          <w:rStyle w:val="AttributeTok"/>
+        </w:rPr>
+        <w:t xml:space="preserve">na.rm =</w:t>
+      </w:r>
+      <w:r>
+        <w:rPr>
+          <w:rStyle w:val="NormalTok"/>
+        </w:rPr>
+        <w:t xml:space="preserve"> </w:t>
+      </w:r>
+      <w:r>
+        <w:rPr>
+          <w:rStyle w:val="ConstantTok"/>
+        </w:rPr>
+        <w:t xml:space="preserve">TRUE</w:t>
+      </w:r>
+      <w:r>
+        <w:rPr>
+          <w:rStyle w:val="NormalTok"/>
+        </w:rPr>
+        <w:t xml:space="preserve">)) </w:t>
+      </w:r>
+      <w:r>
+        <w:rPr>
+          <w:rStyle w:val="CommentTok"/>
+        </w:rPr>
+        <w:t xml:space="preserve"># treat NA as 0 here</w:t>
+      </w:r>
+    </w:p>
+    <w:p>
+      <w:pPr>
+        <w:pStyle w:val="FirstParagraph"/>
+      </w:pPr>
+      <w:r>
+        <w:t xml:space="preserve">Now we can count the number of total kidnappings in each entidad in 2017 by using the</w:t>
+      </w:r>
+      <w:r>
+        <w:t xml:space="preserve"> </w:t>
+      </w:r>
+      <w:r>
+        <w:rPr>
+          <w:rStyle w:val="VerbatimChar"/>
+        </w:rPr>
+        <w:t xml:space="preserve">group_by()</w:t>
+      </w:r>
+      <w:r>
+        <w:t xml:space="preserve"> </w:t>
+      </w:r>
+      <w:r>
+        <w:t xml:space="preserve">and</w:t>
+      </w:r>
+      <w:r>
+        <w:t xml:space="preserve"> </w:t>
+      </w:r>
+      <w:r>
+        <w:rPr>
+          <w:rStyle w:val="VerbatimChar"/>
+        </w:rPr>
+        <w:t xml:space="preserve">summarise()</w:t>
+      </w:r>
+      <w:r>
+        <w:t xml:space="preserve"> </w:t>
+      </w:r>
+      <w:r>
+        <w:t xml:space="preserve">functions to create a frequency table where each row represents one state.</w:t>
+      </w:r>
+    </w:p>
+    <w:p>
+      <w:pPr>
+        <w:pStyle w:val="SourceCode"/>
+      </w:pPr>
+      <w:r>
+        <w:rPr>
+          <w:rStyle w:val="CommentTok"/>
+        </w:rPr>
+        <w:t xml:space="preserve">#Calculate number of crimes in each state</w:t>
+      </w:r>
+      <w:r>
+        <w:br/>
+      </w:r>
+      <w:r>
+        <w:rPr>
+          <w:rStyle w:val="NormalTok"/>
+        </w:rPr>
+        <w:t xml:space="preserve">data_Mexico_states </w:t>
+      </w:r>
+      <w:r>
+        <w:rPr>
+          <w:rStyle w:val="OtherTok"/>
+        </w:rPr>
+        <w:t xml:space="preserve">&lt;-</w:t>
+      </w:r>
+      <w:r>
+        <w:rPr>
+          <w:rStyle w:val="NormalTok"/>
+        </w:rPr>
+        <w:t xml:space="preserve"> data_Mexico </w:t>
       </w:r>
       <w:r>
         <w:rPr>
@@ -406,37 +975,198 @@
         <w:rPr>
           <w:rStyle w:val="FunctionTok"/>
         </w:rPr>
-        <w:t xml:space="preserve">filter</w:t>
-      </w:r>
-      <w:r>
-        <w:rPr>
-          <w:rStyle w:val="NormalTok"/>
-        </w:rPr>
-        <w:t xml:space="preserve">(ANO </w:t>
+        <w:t xml:space="preserve">group_by</w:t>
+      </w:r>
+      <w:r>
+        <w:rPr>
+          <w:rStyle w:val="NormalTok"/>
+        </w:rPr>
+        <w:t xml:space="preserve">(ENTIDAD) </w:t>
       </w:r>
       <w:r>
         <w:rPr>
           <w:rStyle w:val="SpecialCharTok"/>
         </w:rPr>
-        <w:t xml:space="preserve">==</w:t>
-      </w:r>
-      <w:r>
-        <w:rPr>
-          <w:rStyle w:val="NormalTok"/>
-        </w:rPr>
-        <w:t xml:space="preserve"> </w:t>
+        <w:t xml:space="preserve">%&gt;%</w:t>
+      </w:r>
+      <w:r>
+        <w:rPr>
+          <w:rStyle w:val="NormalTok"/>
+        </w:rPr>
+        <w:t xml:space="preserve"> </w:t>
+      </w:r>
+      <w:r>
+        <w:rPr>
+          <w:rStyle w:val="CommentTok"/>
+        </w:rPr>
+        <w:t xml:space="preserve">#group by state</w:t>
+      </w:r>
+      <w:r>
+        <w:br/>
+      </w:r>
+      <w:r>
+        <w:rPr>
+          <w:rStyle w:val="NormalTok"/>
+        </w:rPr>
+        <w:t xml:space="preserve">  </w:t>
+      </w:r>
+      <w:r>
+        <w:rPr>
+          <w:rStyle w:val="FunctionTok"/>
+        </w:rPr>
+        <w:t xml:space="preserve">summarise</w:t>
+      </w:r>
+      <w:r>
+        <w:rPr>
+          <w:rStyle w:val="NormalTok"/>
+        </w:rPr>
+        <w:t xml:space="preserve">(</w:t>
+      </w:r>
+      <w:r>
+        <w:rPr>
+          <w:rStyle w:val="AttributeTok"/>
+        </w:rPr>
+        <w:t xml:space="preserve">secuestro =</w:t>
+      </w:r>
+      <w:r>
+        <w:rPr>
+          <w:rStyle w:val="NormalTok"/>
+        </w:rPr>
+        <w:t xml:space="preserve"> </w:t>
+      </w:r>
+      <w:r>
+        <w:rPr>
+          <w:rStyle w:val="FunctionTok"/>
+        </w:rPr>
+        <w:t xml:space="preserve">sum</w:t>
+      </w:r>
+      <w:r>
+        <w:rPr>
+          <w:rStyle w:val="NormalTok"/>
+        </w:rPr>
+        <w:t xml:space="preserve">(sum_secuestro)) </w:t>
+      </w:r>
+      <w:r>
+        <w:rPr>
+          <w:rStyle w:val="CommentTok"/>
+        </w:rPr>
+        <w:t xml:space="preserve"># sum all kidnappings in the state</w:t>
+      </w:r>
+    </w:p>
+    <w:p>
+      <w:pPr>
+        <w:pStyle w:val="FirstParagraph"/>
+      </w:pPr>
+      <w:r>
+        <w:t xml:space="preserve">We have now saved this frequency table in a new object called</w:t>
+      </w:r>
+      <w:r>
+        <w:t xml:space="preserve"> </w:t>
+      </w:r>
+      <w:r>
+        <w:rPr>
+          <w:rStyle w:val="VerbatimChar"/>
+        </w:rPr>
+        <w:t xml:space="preserve">data_Mexico_states</w:t>
+      </w:r>
+      <w:r>
+        <w:t xml:space="preserve"> </w:t>
+      </w:r>
+      <w:r>
+        <w:t xml:space="preserve">which includes the count of kidnappings for each state in 2017.</w:t>
+      </w:r>
+    </w:p>
+    <w:p>
+      <w:pPr>
+        <w:pStyle w:val="BodyText"/>
+      </w:pPr>
+      <w:r>
+        <w:t xml:space="preserve">To explore the data before mapping we can look at the top 3 states with the most kidnappings:</w:t>
+      </w:r>
+    </w:p>
+    <w:p>
+      <w:pPr>
+        <w:pStyle w:val="SourceCode"/>
+      </w:pPr>
+      <w:r>
+        <w:rPr>
+          <w:rStyle w:val="FunctionTok"/>
+        </w:rPr>
+        <w:t xml:space="preserve">top_n</w:t>
+      </w:r>
+      <w:r>
+        <w:rPr>
+          <w:rStyle w:val="NormalTok"/>
+        </w:rPr>
+        <w:t xml:space="preserve">(data_Mexico_states, </w:t>
       </w:r>
       <w:r>
         <w:rPr>
           <w:rStyle w:val="DecValTok"/>
         </w:rPr>
-        <w:t xml:space="preserve">2017</w:t>
-      </w:r>
-      <w:r>
-        <w:rPr>
-          <w:rStyle w:val="NormalTok"/>
-        </w:rPr>
-        <w:t xml:space="preserve">)</w:t>
+        <w:t xml:space="preserve">3</w:t>
+      </w:r>
+      <w:r>
+        <w:rPr>
+          <w:rStyle w:val="NormalTok"/>
+        </w:rPr>
+        <w:t xml:space="preserve">, secuestro)</w:t>
+      </w:r>
+    </w:p>
+    <w:p>
+      <w:pPr>
+        <w:pStyle w:val="SourceCode"/>
+      </w:pPr>
+      <w:r>
+        <w:rPr>
+          <w:rStyle w:val="VerbatimChar"/>
+        </w:rPr>
+        <w:t xml:space="preserve">## # A tibble: 3 × 2</w:t>
+      </w:r>
+      <w:r>
+        <w:br/>
+      </w:r>
+      <w:r>
+        <w:rPr>
+          <w:rStyle w:val="VerbatimChar"/>
+        </w:rPr>
+        <w:t xml:space="preserve">##   ENTIDAD    secuestro</w:t>
+      </w:r>
+      <w:r>
+        <w:br/>
+      </w:r>
+      <w:r>
+        <w:rPr>
+          <w:rStyle w:val="VerbatimChar"/>
+        </w:rPr>
+        <w:t xml:space="preserve">##   &lt;chr&gt;          &lt;dbl&gt;</w:t>
+      </w:r>
+      <w:r>
+        <w:br/>
+      </w:r>
+      <w:r>
+        <w:rPr>
+          <w:rStyle w:val="VerbatimChar"/>
+        </w:rPr>
+        <w:t xml:space="preserve">## 1 MEXICO           173</w:t>
+      </w:r>
+      <w:r>
+        <w:br/>
+      </w:r>
+      <w:r>
+        <w:rPr>
+          <w:rStyle w:val="VerbatimChar"/>
+        </w:rPr>
+        <w:t xml:space="preserve">## 2 TAMAULIPAS       140</w:t>
+      </w:r>
+      <w:r>
+        <w:br/>
+      </w:r>
+      <w:r>
+        <w:rPr>
+          <w:rStyle w:val="VerbatimChar"/>
+        </w:rPr>
+        <w:t xml:space="preserve">## 3 VERACRUZ         172</w:t>
       </w:r>
     </w:p>
     <w:p>
@@ -444,22 +1174,15 @@
         <w:pStyle w:val="FirstParagraph"/>
       </w:pPr>
       <w:r>
-        <w:t xml:space="preserve">Calculate number of crimes each year in each state (</w:t>
-      </w:r>
-      <w:r>
-        <w:t xml:space="preserve">‘</w:t>
-      </w:r>
-      <w:r>
-        <w:t xml:space="preserve">ENTIDAD</w:t>
-      </w:r>
-      <w:r>
-        <w:t xml:space="preserve">’</w:t>
-      </w:r>
-      <w:r>
-        <w:t xml:space="preserve"> </w:t>
-      </w:r>
-      <w:r>
-        <w:t xml:space="preserve">in the database).</w:t>
+        <w:t xml:space="preserve">Observe that the State of Mexico concentrates the largest number of kidnappings, 173, followed by Veracruz, with 172.</w:t>
+      </w:r>
+    </w:p>
+    <w:p>
+      <w:pPr>
+        <w:pStyle w:val="BodyText"/>
+      </w:pPr>
+      <w:r>
+        <w:t xml:space="preserve">We can look at the mean, median, standart deviation as well:</w:t>
       </w:r>
     </w:p>
     <w:p>
@@ -468,36 +1191,179 @@
       </w:pPr>
       <w:r>
         <w:rPr>
-          <w:rStyle w:val="CommentTok"/>
-        </w:rPr>
-        <w:t xml:space="preserve">#Calculate number of crimes across months</w:t>
-      </w:r>
-      <w:r>
-        <w:br/>
-      </w:r>
-      <w:r>
-        <w:rPr>
-          <w:rStyle w:val="NormalTok"/>
-        </w:rPr>
-        <w:t xml:space="preserve">data_Mexico </w:t>
-      </w:r>
-      <w:r>
-        <w:rPr>
-          <w:rStyle w:val="OtherTok"/>
-        </w:rPr>
-        <w:t xml:space="preserve">&lt;-</w:t>
-      </w:r>
-      <w:r>
-        <w:rPr>
-          <w:rStyle w:val="NormalTok"/>
-        </w:rPr>
-        <w:t xml:space="preserve"> data_Mexico </w:t>
+          <w:rStyle w:val="FunctionTok"/>
+        </w:rPr>
+        <w:t xml:space="preserve">mean</w:t>
+      </w:r>
+      <w:r>
+        <w:rPr>
+          <w:rStyle w:val="NormalTok"/>
+        </w:rPr>
+        <w:t xml:space="preserve">(data_Mexico_states</w:t>
       </w:r>
       <w:r>
         <w:rPr>
           <w:rStyle w:val="SpecialCharTok"/>
         </w:rPr>
-        <w:t xml:space="preserve">%&gt;%</w:t>
+        <w:t xml:space="preserve">$</w:t>
+      </w:r>
+      <w:r>
+        <w:rPr>
+          <w:rStyle w:val="NormalTok"/>
+        </w:rPr>
+        <w:t xml:space="preserve">secuestro)</w:t>
+      </w:r>
+    </w:p>
+    <w:p>
+      <w:pPr>
+        <w:pStyle w:val="SourceCode"/>
+      </w:pPr>
+      <w:r>
+        <w:rPr>
+          <w:rStyle w:val="VerbatimChar"/>
+        </w:rPr>
+        <w:t xml:space="preserve">## [1] 35.90625</w:t>
+      </w:r>
+    </w:p>
+    <w:p>
+      <w:pPr>
+        <w:pStyle w:val="SourceCode"/>
+      </w:pPr>
+      <w:r>
+        <w:rPr>
+          <w:rStyle w:val="FunctionTok"/>
+        </w:rPr>
+        <w:t xml:space="preserve">median</w:t>
+      </w:r>
+      <w:r>
+        <w:rPr>
+          <w:rStyle w:val="NormalTok"/>
+        </w:rPr>
+        <w:t xml:space="preserve">(data_Mexico_states</w:t>
+      </w:r>
+      <w:r>
+        <w:rPr>
+          <w:rStyle w:val="SpecialCharTok"/>
+        </w:rPr>
+        <w:t xml:space="preserve">$</w:t>
+      </w:r>
+      <w:r>
+        <w:rPr>
+          <w:rStyle w:val="NormalTok"/>
+        </w:rPr>
+        <w:t xml:space="preserve">secuestro)</w:t>
+      </w:r>
+    </w:p>
+    <w:p>
+      <w:pPr>
+        <w:pStyle w:val="SourceCode"/>
+      </w:pPr>
+      <w:r>
+        <w:rPr>
+          <w:rStyle w:val="VerbatimChar"/>
+        </w:rPr>
+        <w:t xml:space="preserve">## [1] 17.5</w:t>
+      </w:r>
+    </w:p>
+    <w:p>
+      <w:pPr>
+        <w:pStyle w:val="SourceCode"/>
+      </w:pPr>
+      <w:r>
+        <w:rPr>
+          <w:rStyle w:val="FunctionTok"/>
+        </w:rPr>
+        <w:t xml:space="preserve">sd</w:t>
+      </w:r>
+      <w:r>
+        <w:rPr>
+          <w:rStyle w:val="NormalTok"/>
+        </w:rPr>
+        <w:t xml:space="preserve">(data_Mexico_states</w:t>
+      </w:r>
+      <w:r>
+        <w:rPr>
+          <w:rStyle w:val="SpecialCharTok"/>
+        </w:rPr>
+        <w:t xml:space="preserve">$</w:t>
+      </w:r>
+      <w:r>
+        <w:rPr>
+          <w:rStyle w:val="NormalTok"/>
+        </w:rPr>
+        <w:t xml:space="preserve">secuestro)</w:t>
+      </w:r>
+    </w:p>
+    <w:p>
+      <w:pPr>
+        <w:pStyle w:val="SourceCode"/>
+      </w:pPr>
+      <w:r>
+        <w:rPr>
+          <w:rStyle w:val="VerbatimChar"/>
+        </w:rPr>
+        <w:t xml:space="preserve">## [1] 46.07733</w:t>
+      </w:r>
+    </w:p>
+    <w:p>
+      <w:pPr>
+        <w:pStyle w:val="FirstParagraph"/>
+      </w:pPr>
+      <w:r>
+        <w:t xml:space="preserve">On average, 36 kidnappings were recorded in each of the 32 states of Mexico, however we see this is not evenly distributed. A histogram can help look at the skew:</w:t>
+      </w:r>
+    </w:p>
+    <w:p>
+      <w:pPr>
+        <w:pStyle w:val="SourceCode"/>
+      </w:pPr>
+      <w:r>
+        <w:rPr>
+          <w:rStyle w:val="FunctionTok"/>
+        </w:rPr>
+        <w:t xml:space="preserve">ggplot</w:t>
+      </w:r>
+      <w:r>
+        <w:rPr>
+          <w:rStyle w:val="NormalTok"/>
+        </w:rPr>
+        <w:t xml:space="preserve">(data_Mexico_states, </w:t>
+      </w:r>
+      <w:r>
+        <w:rPr>
+          <w:rStyle w:val="FunctionTok"/>
+        </w:rPr>
+        <w:t xml:space="preserve">aes</w:t>
+      </w:r>
+      <w:r>
+        <w:rPr>
+          <w:rStyle w:val="NormalTok"/>
+        </w:rPr>
+        <w:t xml:space="preserve">(</w:t>
+      </w:r>
+      <w:r>
+        <w:rPr>
+          <w:rStyle w:val="AttributeTok"/>
+        </w:rPr>
+        <w:t xml:space="preserve">x =</w:t>
+      </w:r>
+      <w:r>
+        <w:rPr>
+          <w:rStyle w:val="NormalTok"/>
+        </w:rPr>
+        <w:t xml:space="preserve"> secuestro)) </w:t>
+      </w:r>
+      <w:r>
+        <w:rPr>
+          <w:rStyle w:val="SpecialCharTok"/>
+        </w:rPr>
+        <w:t xml:space="preserve">+</w:t>
+      </w:r>
+      <w:r>
+        <w:rPr>
+          <w:rStyle w:val="NormalTok"/>
+        </w:rPr>
+        <w:t xml:space="preserve"> </w:t>
       </w:r>
       <w:r>
         <w:br/>
@@ -512,268 +1378,40 @@
         <w:rPr>
           <w:rStyle w:val="FunctionTok"/>
         </w:rPr>
-        <w:t xml:space="preserve">mutate</w:t>
-      </w:r>
-      <w:r>
-        <w:rPr>
-          <w:rStyle w:val="NormalTok"/>
-        </w:rPr>
-        <w:t xml:space="preserve">(</w:t>
-      </w:r>
-      <w:r>
-        <w:rPr>
-          <w:rStyle w:val="AttributeTok"/>
-        </w:rPr>
-        <w:t xml:space="preserve">freq =</w:t>
-      </w:r>
-      <w:r>
-        <w:rPr>
-          <w:rStyle w:val="NormalTok"/>
-        </w:rPr>
-        <w:t xml:space="preserve"> </w:t>
+        <w:t xml:space="preserve">geom_histogram</w:t>
+      </w:r>
+      <w:r>
+        <w:rPr>
+          <w:rStyle w:val="NormalTok"/>
+        </w:rPr>
+        <w:t xml:space="preserve">() </w:t>
+      </w:r>
+      <w:r>
+        <w:rPr>
+          <w:rStyle w:val="SpecialCharTok"/>
+        </w:rPr>
+        <w:t xml:space="preserve">+</w:t>
+      </w:r>
+      <w:r>
+        <w:br/>
+      </w:r>
+      <w:r>
+        <w:rPr>
+          <w:rStyle w:val="NormalTok"/>
+        </w:rPr>
+        <w:t xml:space="preserve">  </w:t>
       </w:r>
       <w:r>
         <w:rPr>
           <w:rStyle w:val="FunctionTok"/>
         </w:rPr>
-        <w:t xml:space="preserve">rowSums</w:t>
-      </w:r>
-      <w:r>
-        <w:rPr>
-          <w:rStyle w:val="NormalTok"/>
-        </w:rPr>
-        <w:t xml:space="preserve">(</w:t>
-      </w:r>
-      <w:r>
-        <w:rPr>
-          <w:rStyle w:val="FunctionTok"/>
-        </w:rPr>
-        <w:t xml:space="preserve">select</w:t>
-      </w:r>
-      <w:r>
-        <w:rPr>
-          <w:rStyle w:val="NormalTok"/>
-        </w:rPr>
-        <w:t xml:space="preserve">(., </w:t>
-      </w:r>
-      <w:r>
-        <w:rPr>
-          <w:rStyle w:val="DecValTok"/>
-        </w:rPr>
-        <w:t xml:space="preserve">8</w:t>
-      </w:r>
-      <w:r>
-        <w:rPr>
-          <w:rStyle w:val="SpecialCharTok"/>
-        </w:rPr>
-        <w:t xml:space="preserve">:</w:t>
-      </w:r>
-      <w:r>
-        <w:rPr>
-          <w:rStyle w:val="DecValTok"/>
-        </w:rPr>
-        <w:t xml:space="preserve">19</w:t>
-      </w:r>
-      <w:r>
-        <w:rPr>
-          <w:rStyle w:val="NormalTok"/>
-        </w:rPr>
-        <w:t xml:space="preserve">), </w:t>
-      </w:r>
-      <w:r>
-        <w:rPr>
-          <w:rStyle w:val="AttributeTok"/>
-        </w:rPr>
-        <w:t xml:space="preserve">na.rm =</w:t>
-      </w:r>
-      <w:r>
-        <w:rPr>
-          <w:rStyle w:val="NormalTok"/>
-        </w:rPr>
-        <w:t xml:space="preserve"> </w:t>
-      </w:r>
-      <w:r>
-        <w:rPr>
-          <w:rStyle w:val="ConstantTok"/>
-        </w:rPr>
-        <w:t xml:space="preserve">TRUE</w:t>
-      </w:r>
-      <w:r>
-        <w:rPr>
-          <w:rStyle w:val="NormalTok"/>
-        </w:rPr>
-        <w:t xml:space="preserve">))</w:t>
-      </w:r>
-      <w:r>
-        <w:br/>
-      </w:r>
-      <w:r>
-        <w:br/>
-      </w:r>
-      <w:r>
-        <w:rPr>
-          <w:rStyle w:val="CommentTok"/>
-        </w:rPr>
-        <w:t xml:space="preserve">#Select variables of interest only</w:t>
-      </w:r>
-      <w:r>
-        <w:br/>
-      </w:r>
-      <w:r>
-        <w:rPr>
-          <w:rStyle w:val="NormalTok"/>
-        </w:rPr>
-        <w:t xml:space="preserve">data_Mexico </w:t>
-      </w:r>
-      <w:r>
-        <w:rPr>
-          <w:rStyle w:val="OtherTok"/>
-        </w:rPr>
-        <w:t xml:space="preserve">&lt;-</w:t>
-      </w:r>
-      <w:r>
-        <w:rPr>
-          <w:rStyle w:val="NormalTok"/>
-        </w:rPr>
-        <w:t xml:space="preserve"> data_Mexico </w:t>
-      </w:r>
-      <w:r>
-        <w:rPr>
-          <w:rStyle w:val="SpecialCharTok"/>
-        </w:rPr>
-        <w:t xml:space="preserve">%&gt;%</w:t>
-      </w:r>
-      <w:r>
-        <w:br/>
-      </w:r>
-      <w:r>
-        <w:rPr>
-          <w:rStyle w:val="NormalTok"/>
-        </w:rPr>
-        <w:t xml:space="preserve">  </w:t>
-      </w:r>
-      <w:r>
-        <w:rPr>
-          <w:rStyle w:val="FunctionTok"/>
-        </w:rPr>
-        <w:t xml:space="preserve">select</w:t>
-      </w:r>
-      <w:r>
-        <w:rPr>
-          <w:rStyle w:val="NormalTok"/>
-        </w:rPr>
-        <w:t xml:space="preserve">(ANO, ENTIDAD, TIPO, freq)</w:t>
-      </w:r>
-      <w:r>
-        <w:br/>
-      </w:r>
-      <w:r>
-        <w:br/>
-      </w:r>
-      <w:r>
-        <w:rPr>
-          <w:rStyle w:val="CommentTok"/>
-        </w:rPr>
-        <w:t xml:space="preserve">#Calculate number of crimes in each state</w:t>
-      </w:r>
-      <w:r>
-        <w:br/>
-      </w:r>
-      <w:r>
-        <w:rPr>
-          <w:rStyle w:val="NormalTok"/>
-        </w:rPr>
-        <w:t xml:space="preserve">data_Mexico_states </w:t>
-      </w:r>
-      <w:r>
-        <w:rPr>
-          <w:rStyle w:val="OtherTok"/>
-        </w:rPr>
-        <w:t xml:space="preserve">&lt;-</w:t>
-      </w:r>
-      <w:r>
-        <w:rPr>
-          <w:rStyle w:val="NormalTok"/>
-        </w:rPr>
-        <w:t xml:space="preserve"> data_Mexico </w:t>
-      </w:r>
-      <w:r>
-        <w:rPr>
-          <w:rStyle w:val="SpecialCharTok"/>
-        </w:rPr>
-        <w:t xml:space="preserve">%&gt;%</w:t>
-      </w:r>
-      <w:r>
-        <w:br/>
-      </w:r>
-      <w:r>
-        <w:rPr>
-          <w:rStyle w:val="NormalTok"/>
-        </w:rPr>
-        <w:t xml:space="preserve">  </w:t>
-      </w:r>
-      <w:r>
-        <w:rPr>
-          <w:rStyle w:val="FunctionTok"/>
-        </w:rPr>
-        <w:t xml:space="preserve">group_by</w:t>
-      </w:r>
-      <w:r>
-        <w:rPr>
-          <w:rStyle w:val="NormalTok"/>
-        </w:rPr>
-        <w:t xml:space="preserve">(ENTIDAD) </w:t>
-      </w:r>
-      <w:r>
-        <w:rPr>
-          <w:rStyle w:val="SpecialCharTok"/>
-        </w:rPr>
-        <w:t xml:space="preserve">%&gt;%</w:t>
-      </w:r>
-      <w:r>
-        <w:br/>
-      </w:r>
-      <w:r>
-        <w:rPr>
-          <w:rStyle w:val="NormalTok"/>
-        </w:rPr>
-        <w:t xml:space="preserve">  </w:t>
-      </w:r>
-      <w:r>
-        <w:rPr>
-          <w:rStyle w:val="FunctionTok"/>
-        </w:rPr>
-        <w:t xml:space="preserve">summarize</w:t>
-      </w:r>
-      <w:r>
-        <w:rPr>
-          <w:rStyle w:val="NormalTok"/>
-        </w:rPr>
-        <w:t xml:space="preserve">(</w:t>
-      </w:r>
-      <w:r>
-        <w:rPr>
-          <w:rStyle w:val="AttributeTok"/>
-        </w:rPr>
-        <w:t xml:space="preserve">freq =</w:t>
-      </w:r>
-      <w:r>
-        <w:rPr>
-          <w:rStyle w:val="NormalTok"/>
-        </w:rPr>
-        <w:t xml:space="preserve"> </w:t>
-      </w:r>
-      <w:r>
-        <w:rPr>
-          <w:rStyle w:val="FunctionTok"/>
-        </w:rPr>
-        <w:t xml:space="preserve">sum</w:t>
-      </w:r>
-      <w:r>
-        <w:rPr>
-          <w:rStyle w:val="NormalTok"/>
-        </w:rPr>
-        <w:t xml:space="preserve">(freq))</w:t>
+        <w:t xml:space="preserve">theme_minimal</w:t>
+      </w:r>
+      <w:r>
+        <w:rPr>
+          <w:rStyle w:val="NormalTok"/>
+        </w:rPr>
+        <w:t xml:space="preserve">()</w:t>
       </w:r>
     </w:p>
     <w:p>
@@ -781,55 +1419,46 @@
         <w:pStyle w:val="FirstParagraph"/>
       </w:pPr>
       <w:r>
-        <w:t xml:space="preserve">We have now created a new database called</w:t>
-      </w:r>
-      <w:r>
-        <w:t xml:space="preserve"> </w:t>
-      </w:r>
-      <w:r>
-        <w:t xml:space="preserve">‘</w:t>
-      </w:r>
-      <w:r>
-        <w:t xml:space="preserve">data_Mexico_states</w:t>
-      </w:r>
-      <w:r>
-        <w:t xml:space="preserve">’</w:t>
-      </w:r>
-      <w:r>
-        <w:t xml:space="preserve"> </w:t>
-      </w:r>
-      <w:r>
-        <w:t xml:space="preserve">which includes the count of kidnappings for each state in 2017. We can execute</w:t>
-      </w:r>
-      <w:r>
-        <w:t xml:space="preserve"> </w:t>
-      </w:r>
-      <w:r>
-        <w:t xml:space="preserve">‘</w:t>
-      </w:r>
-      <w:r>
-        <w:t xml:space="preserve">top_n(data_Mexico_states, 3, freq)</w:t>
-      </w:r>
-      <w:r>
-        <w:t xml:space="preserve">’</w:t>
-      </w:r>
-      <w:r>
-        <w:t xml:space="preserve"> </w:t>
-      </w:r>
-      <w:r>
-        <w:t xml:space="preserve">and observe that the State of Mexico concentrates the largest number of kidnappings, 173, followed by Veracruz, with 172. On the other end, Yucatan recorded 0 kidnappings in 2017. On average, 35.9 kidnappings were recorded across the 32 states of Mexico (</w:t>
-      </w:r>
-      <w:r>
-        <w:t xml:space="preserve">‘</w:t>
-      </w:r>
-      <w:r>
-        <w:t xml:space="preserve">mean(data_Mexico_states$freq)</w:t>
-      </w:r>
-      <w:r>
-        <w:t xml:space="preserve">’</w:t>
-      </w:r>
-      <w:r>
-        <w:t xml:space="preserve">).</w:t>
+        <w:drawing>
+          <wp:inline>
+            <wp:extent cx="5334000" cy="4267200"/>
+            <wp:effectExtent b="0" l="0" r="0" t="0"/>
+            <wp:docPr descr="" title="" id="22" name="Picture"/>
+            <a:graphic>
+              <a:graphicData uri="http://schemas.openxmlformats.org/drawingml/2006/picture">
+                <pic:pic>
+                  <pic:nvPicPr>
+                    <pic:cNvPr descr="exemplar-activity-3_files/figure-docx/histogram-1.png" id="23" name="Picture"/>
+                    <pic:cNvPicPr>
+                      <a:picLocks noChangeArrowheads="1" noChangeAspect="1"/>
+                    </pic:cNvPicPr>
+                  </pic:nvPicPr>
+                  <pic:blipFill>
+                    <a:blip r:embed="rId21"/>
+                    <a:stretch>
+                      <a:fillRect/>
+                    </a:stretch>
+                  </pic:blipFill>
+                  <pic:spPr bwMode="auto">
+                    <a:xfrm>
+                      <a:off x="0" y="0"/>
+                      <a:ext cx="5334000" cy="4267200"/>
+                    </a:xfrm>
+                    <a:prstGeom prst="rect">
+                      <a:avLst/>
+                    </a:prstGeom>
+                    <a:noFill/>
+                    <a:ln w="9525">
+                      <a:noFill/>
+                      <a:headEnd/>
+                      <a:tailEnd/>
+                    </a:ln>
+                  </pic:spPr>
+                </pic:pic>
+              </a:graphicData>
+            </a:graphic>
+          </wp:inline>
+        </w:drawing>
       </w:r>
     </w:p>
     <w:p>
@@ -837,7 +1466,7 @@
         <w:pStyle w:val="BodyText"/>
       </w:pPr>
       <w:r>
-        <w:t xml:space="preserve">This however may mask .BLABLABLA.. need for calculating rates.. BLABLA. We calculate rates of kidnappings per 100,000 residents.</w:t>
+        <w:t xml:space="preserve">We can see the top three states () all the way on the right there, far away from the rest of the country. Are these states particularly risky for kidnappings? To answer this we need to consider the rate of kidnappings per population, as it is possible that these are just the more populous states. Where there are more people, there are more of everything, even kidnappings!</w:t>
       </w:r>
     </w:p>
     <w:p>
@@ -845,12 +1474,12 @@
         <w:pStyle w:val="BodyText"/>
       </w:pPr>
       <w:r>
-        <w:t xml:space="preserve">We can download data about the population size for each state from the website of the National Institute of Statistics and Geography (INEGI):</w:t>
-      </w:r>
-      <w:r>
-        <w:t xml:space="preserve"> </w:t>
-      </w:r>
-      <w:hyperlink r:id="rId21">
+        <w:t xml:space="preserve">To account for this we can calculate rates of kidnappings per 100,000 residents. To do so we can download data about the population size for each state from the website of the National Institute of Statistics and Geography (INEGI):</w:t>
+      </w:r>
+      <w:r>
+        <w:t xml:space="preserve"> </w:t>
+      </w:r>
+      <w:hyperlink r:id="rId24">
         <w:r>
           <w:rPr>
             <w:rStyle w:val="Hyperlink"/>
@@ -894,7 +1523,7 @@
         <w:rPr>
           <w:rStyle w:val="FunctionTok"/>
         </w:rPr>
-        <w:t xml:space="preserve">read.csv</w:t>
+        <w:t xml:space="preserve">read_csv</w:t>
       </w:r>
       <w:r>
         <w:rPr>
@@ -926,12 +1555,138 @@
         </w:rPr>
         <w:t xml:space="preserve">))</w:t>
       </w:r>
-      <w:r>
-        <w:br/>
-      </w:r>
-      <w:r>
-        <w:br/>
-      </w:r>
+    </w:p>
+    <w:p>
+      <w:pPr>
+        <w:pStyle w:val="SourceCode"/>
+      </w:pPr>
+      <w:r>
+        <w:rPr>
+          <w:rStyle w:val="VerbatimChar"/>
+        </w:rPr>
+        <w:t xml:space="preserve">## Rows: 32 Columns: 2</w:t>
+      </w:r>
+      <w:r>
+        <w:br/>
+      </w:r>
+      <w:r>
+        <w:rPr>
+          <w:rStyle w:val="VerbatimChar"/>
+        </w:rPr>
+        <w:t xml:space="preserve">## ── Column specification ────────────────────────────────────────────────────────</w:t>
+      </w:r>
+      <w:r>
+        <w:br/>
+      </w:r>
+      <w:r>
+        <w:rPr>
+          <w:rStyle w:val="VerbatimChar"/>
+        </w:rPr>
+        <w:t xml:space="preserve">## Delimiter: ","</w:t>
+      </w:r>
+      <w:r>
+        <w:br/>
+      </w:r>
+      <w:r>
+        <w:rPr>
+          <w:rStyle w:val="VerbatimChar"/>
+        </w:rPr>
+        <w:t xml:space="preserve">## chr (1): STATE</w:t>
+      </w:r>
+      <w:r>
+        <w:br/>
+      </w:r>
+      <w:r>
+        <w:rPr>
+          <w:rStyle w:val="VerbatimChar"/>
+        </w:rPr>
+        <w:t xml:space="preserve">## dbl (1): Population2010</w:t>
+      </w:r>
+      <w:r>
+        <w:br/>
+      </w:r>
+      <w:r>
+        <w:rPr>
+          <w:rStyle w:val="VerbatimChar"/>
+        </w:rPr>
+        <w:t xml:space="preserve">## </w:t>
+      </w:r>
+      <w:r>
+        <w:br/>
+      </w:r>
+      <w:r>
+        <w:rPr>
+          <w:rStyle w:val="VerbatimChar"/>
+        </w:rPr>
+        <w:t xml:space="preserve">## ℹ Use `spec()` to retrieve the full column specification for this data.</w:t>
+      </w:r>
+      <w:r>
+        <w:br/>
+      </w:r>
+      <w:r>
+        <w:rPr>
+          <w:rStyle w:val="VerbatimChar"/>
+        </w:rPr>
+        <w:t xml:space="preserve">## ℹ Specify the column types or set `show_col_types = FALSE` to quiet this message.</w:t>
+      </w:r>
+    </w:p>
+    <w:p>
+      <w:pPr>
+        <w:pStyle w:val="FirstParagraph"/>
+      </w:pPr>
+      <w:r>
+        <w:t xml:space="preserve">To link with our crime data, we can link the two tables using their common column for state, which is still</w:t>
+      </w:r>
+      <w:r>
+        <w:t xml:space="preserve"> </w:t>
+      </w:r>
+      <w:r>
+        <w:rPr>
+          <w:rStyle w:val="VerbatimChar"/>
+        </w:rPr>
+        <w:t xml:space="preserve">ENTIDAD</w:t>
+      </w:r>
+      <w:r>
+        <w:t xml:space="preserve"> </w:t>
+      </w:r>
+      <w:r>
+        <w:t xml:space="preserve">in our crime data, and is</w:t>
+      </w:r>
+      <w:r>
+        <w:t xml:space="preserve"> </w:t>
+      </w:r>
+      <w:r>
+        <w:rPr>
+          <w:rStyle w:val="VerbatimChar"/>
+        </w:rPr>
+        <w:t xml:space="preserve">STATE</w:t>
+      </w:r>
+      <w:r>
+        <w:t xml:space="preserve"> </w:t>
+      </w:r>
+      <w:r>
+        <w:t xml:space="preserve">in INEGI’s population statistics. We use the</w:t>
+      </w:r>
+      <w:r>
+        <w:t xml:space="preserve"> </w:t>
+      </w:r>
+      <w:r>
+        <w:rPr>
+          <w:rStyle w:val="VerbatimChar"/>
+        </w:rPr>
+        <w:t xml:space="preserve">left_join()</w:t>
+      </w:r>
+      <w:r>
+        <w:t xml:space="preserve"> </w:t>
+      </w:r>
+      <w:r>
+        <w:t xml:space="preserve">function:</w:t>
+      </w:r>
+    </w:p>
+    <w:p>
+      <w:pPr>
+        <w:pStyle w:val="SourceCode"/>
+      </w:pPr>
       <w:r>
         <w:rPr>
           <w:rStyle w:val="CommentTok"/>
@@ -1077,13 +1832,13 @@
         <w:rPr>
           <w:rStyle w:val="AttributeTok"/>
         </w:rPr>
-        <w:t xml:space="preserve">crime_rate =</w:t>
-      </w:r>
-      <w:r>
-        <w:rPr>
-          <w:rStyle w:val="NormalTok"/>
-        </w:rPr>
-        <w:t xml:space="preserve"> freq </w:t>
+        <w:t xml:space="preserve">secuestro_rate =</w:t>
+      </w:r>
+      <w:r>
+        <w:rPr>
+          <w:rStyle w:val="NormalTok"/>
+        </w:rPr>
+        <w:t xml:space="preserve"> secuestro </w:t>
       </w:r>
       <w:r>
         <w:rPr>
@@ -1127,7 +1882,100 @@
         <w:pStyle w:val="FirstParagraph"/>
       </w:pPr>
       <w:r>
-        <w:t xml:space="preserve">According to calculated crime rates, the states with the highest rates of kidnappings per capita are Zacatecas and Tamaulipas, both with over 4 kidnappings per 100,000 residents.</w:t>
+        <w:t xml:space="preserve">Let’s look again:</w:t>
+      </w:r>
+    </w:p>
+    <w:p>
+      <w:pPr>
+        <w:pStyle w:val="SourceCode"/>
+      </w:pPr>
+      <w:r>
+        <w:rPr>
+          <w:rStyle w:val="FunctionTok"/>
+        </w:rPr>
+        <w:t xml:space="preserve">top_n</w:t>
+      </w:r>
+      <w:r>
+        <w:rPr>
+          <w:rStyle w:val="NormalTok"/>
+        </w:rPr>
+        <w:t xml:space="preserve">(data_Mexico_states, </w:t>
+      </w:r>
+      <w:r>
+        <w:rPr>
+          <w:rStyle w:val="DecValTok"/>
+        </w:rPr>
+        <w:t xml:space="preserve">3</w:t>
+      </w:r>
+      <w:r>
+        <w:rPr>
+          <w:rStyle w:val="NormalTok"/>
+        </w:rPr>
+        <w:t xml:space="preserve">, secuestro_rate)</w:t>
+      </w:r>
+    </w:p>
+    <w:p>
+      <w:pPr>
+        <w:pStyle w:val="SourceCode"/>
+      </w:pPr>
+      <w:r>
+        <w:rPr>
+          <w:rStyle w:val="VerbatimChar"/>
+        </w:rPr>
+        <w:t xml:space="preserve">## # A tibble: 3 × 4</w:t>
+      </w:r>
+      <w:r>
+        <w:br/>
+      </w:r>
+      <w:r>
+        <w:rPr>
+          <w:rStyle w:val="VerbatimChar"/>
+        </w:rPr>
+        <w:t xml:space="preserve">##   ENTIDAD    secuestro Population2010 secuestro_rate</w:t>
+      </w:r>
+      <w:r>
+        <w:br/>
+      </w:r>
+      <w:r>
+        <w:rPr>
+          <w:rStyle w:val="VerbatimChar"/>
+        </w:rPr>
+        <w:t xml:space="preserve">##   &lt;chr&gt;          &lt;dbl&gt;          &lt;dbl&gt;          &lt;dbl&gt;</w:t>
+      </w:r>
+      <w:r>
+        <w:br/>
+      </w:r>
+      <w:r>
+        <w:rPr>
+          <w:rStyle w:val="VerbatimChar"/>
+        </w:rPr>
+        <w:t xml:space="preserve">## 1 TABASCO           77        2238603           3.44</w:t>
+      </w:r>
+      <w:r>
+        <w:br/>
+      </w:r>
+      <w:r>
+        <w:rPr>
+          <w:rStyle w:val="VerbatimChar"/>
+        </w:rPr>
+        <w:t xml:space="preserve">## 2 TAMAULIPAS       140        3268554           4.28</w:t>
+      </w:r>
+      <w:r>
+        <w:br/>
+      </w:r>
+      <w:r>
+        <w:rPr>
+          <w:rStyle w:val="VerbatimChar"/>
+        </w:rPr>
+        <w:t xml:space="preserve">## 3 ZACATECAS         67        1490668           4.49</w:t>
+      </w:r>
+    </w:p>
+    <w:p>
+      <w:pPr>
+        <w:pStyle w:val="FirstParagraph"/>
+      </w:pPr>
+      <w:r>
+        <w:t xml:space="preserve">We can see new states appear according to calculated crime rates. However, Tamaulipas is here again, indicating it is high count and high rate for kidnapping. This might be a state of interest to consider for problem solving interventions aimed to reduce kidnapping.</w:t>
       </w:r>
     </w:p>
     <w:p>
@@ -1135,7 +1983,7 @@
         <w:pStyle w:val="BodyText"/>
       </w:pPr>
       <w:r>
-        <w:t xml:space="preserve">Finally, we want to display crime rates in maps.</w:t>
+        <w:t xml:space="preserve">But how are these rates distributed in space? Are these ares near each other. It is important to realise that these places do not exist independently of one another, and spatial relationships can be best considered initially through a nice clear exploratory visualisation, such as a thematic map.</w:t>
       </w:r>
     </w:p>
     <w:p>
@@ -1148,7 +1996,7 @@
       <w:r>
         <w:t xml:space="preserve"> </w:t>
       </w:r>
-      <w:hyperlink r:id="rId22">
+      <w:hyperlink r:id="rId25">
         <w:r>
           <w:rPr>
             <w:rStyle w:val="Hyperlink"/>
@@ -1251,7 +2099,7 @@
         <w:rPr>
           <w:rStyle w:val="VerbatimChar"/>
         </w:rPr>
-        <w:t xml:space="preserve">##   `\\nask.man.ac.uk\home$\Documents\GitHub\crim-data-south2\data\states.geojson' </w:t>
+        <w:t xml:space="preserve">##   `/Users/user/Dropbox (The University of Manchester)/BA_sg/experiments/analysis/eda_python/crim-data-south/data/states.geojson' </w:t>
       </w:r>
       <w:r>
         <w:br/>
@@ -1993,7 +2841,7 @@
         <w:rPr>
           <w:rStyle w:val="StringTok"/>
         </w:rPr>
-        <w:t xml:space="preserve">"Rate of kidnappings per 100,000 residents in Mexico states"</w:t>
+        <w:t xml:space="preserve">"Kidnappings in Mexico by states"</w:t>
       </w:r>
       <w:r>
         <w:rPr>
@@ -2050,7 +2898,7 @@
         <w:rPr>
           <w:rStyle w:val="NormalTok"/>
         </w:rPr>
-        <w:t xml:space="preserve"> crime_rate)) </w:t>
+        <w:t xml:space="preserve"> secuestro_rate)) </w:t>
       </w:r>
       <w:r>
         <w:rPr>
@@ -2101,6 +2949,30 @@
         <w:rPr>
           <w:rStyle w:val="NormalTok"/>
         </w:rPr>
+        <w:t xml:space="preserve">, </w:t>
+      </w:r>
+      <w:r>
+        <w:rPr>
+          <w:rStyle w:val="AttributeTok"/>
+        </w:rPr>
+        <w:t xml:space="preserve">name=</w:t>
+      </w:r>
+      <w:r>
+        <w:rPr>
+          <w:rStyle w:val="NormalTok"/>
+        </w:rPr>
+        <w:t xml:space="preserve"> </w:t>
+      </w:r>
+      <w:r>
+        <w:rPr>
+          <w:rStyle w:val="StringTok"/>
+        </w:rPr>
+        <w:t xml:space="preserve">"Number of kidnappings per 100,000 population"</w:t>
+      </w:r>
+      <w:r>
+        <w:rPr>
+          <w:rStyle w:val="NormalTok"/>
+        </w:rPr>
         <w:t xml:space="preserve">)</w:t>
       </w:r>
       <w:r>
@@ -2128,7 +3000,52 @@
         <w:rPr>
           <w:rStyle w:val="NormalTok"/>
         </w:rPr>
-        <w:t xml:space="preserve">()</w:t>
+        <w:t xml:space="preserve">() </w:t>
+      </w:r>
+      <w:r>
+        <w:rPr>
+          <w:rStyle w:val="SpecialCharTok"/>
+        </w:rPr>
+        <w:t xml:space="preserve">+</w:t>
+      </w:r>
+      <w:r>
+        <w:br/>
+      </w:r>
+      <w:r>
+        <w:rPr>
+          <w:rStyle w:val="NormalTok"/>
+        </w:rPr>
+        <w:t xml:space="preserve">   </w:t>
+      </w:r>
+      <w:r>
+        <w:rPr>
+          <w:rStyle w:val="FunctionTok"/>
+        </w:rPr>
+        <w:t xml:space="preserve">theme</w:t>
+      </w:r>
+      <w:r>
+        <w:rPr>
+          <w:rStyle w:val="NormalTok"/>
+        </w:rPr>
+        <w:t xml:space="preserve">(</w:t>
+      </w:r>
+      <w:r>
+        <w:rPr>
+          <w:rStyle w:val="AttributeTok"/>
+        </w:rPr>
+        <w:t xml:space="preserve">legend.position=</w:t>
+      </w:r>
+      <w:r>
+        <w:rPr>
+          <w:rStyle w:val="StringTok"/>
+        </w:rPr>
+        <w:t xml:space="preserve">"top"</w:t>
+      </w:r>
+      <w:r>
+        <w:rPr>
+          <w:rStyle w:val="NormalTok"/>
+        </w:rPr>
+        <w:t xml:space="preserve">)</w:t>
       </w:r>
     </w:p>
     <w:p>
@@ -2140,18 +3057,18 @@
           <wp:inline>
             <wp:extent cx="5334000" cy="3733799"/>
             <wp:effectExtent b="0" l="0" r="0" t="0"/>
-            <wp:docPr descr="" title="" id="24" name="Picture"/>
+            <wp:docPr descr="" title="" id="27" name="Picture"/>
             <a:graphic>
               <a:graphicData uri="http://schemas.openxmlformats.org/drawingml/2006/picture">
                 <pic:pic>
                   <pic:nvPicPr>
-                    <pic:cNvPr descr="exemplar-activities/Mexico_map.png" id="25" name="Picture"/>
+                    <pic:cNvPr descr="exemplar-activities/Mexico_map.png" id="28" name="Picture"/>
                     <pic:cNvPicPr>
                       <a:picLocks noChangeArrowheads="1" noChangeAspect="1"/>
                     </pic:cNvPicPr>
                   </pic:nvPicPr>
                   <pic:blipFill>
-                    <a:blip r:embed="rId23"/>
+                    <a:blip r:embed="rId26"/>
                     <a:stretch>
                       <a:fillRect/>
                     </a:stretch>
@@ -2202,7 +3119,7 @@
       <w:pPr>
         <w:pStyle w:val="BodyText"/>
       </w:pPr>
-      <w:hyperlink r:id="rId26">
+      <w:hyperlink r:id="rId29">
         <w:r>
           <w:rPr>
             <w:rStyle w:val="Hyperlink"/>
@@ -2213,7 +3130,7 @@
       <w:r>
         <w:t xml:space="preserve"> </w:t>
       </w:r>
-      <w:hyperlink r:id="rId27">
+      <w:hyperlink r:id="rId30">
         <w:r>
           <w:rPr>
             <w:rStyle w:val="Hyperlink"/>
@@ -2224,7 +3141,7 @@
       <w:r>
         <w:t xml:space="preserve"> </w:t>
       </w:r>
-      <w:hyperlink r:id="rId28">
+      <w:hyperlink r:id="rId31">
         <w:r>
           <w:rPr>
             <w:rStyle w:val="Hyperlink"/>
@@ -2339,8 +3256,87 @@
       </w:pPr>
     </w:lvl>
   </w:abstractNum>
+  <w:abstractNum w:abstractNumId="991">
+    <w:nsid w:val="A991"/>
+    <w:multiLevelType w:val="multilevel"/>
+    <w:lvl w:ilvl="0">
+      <w:numFmt w:val="bullet"/>
+      <w:lvlText w:val="•"/>
+      <w:lvlJc w:val="left"/>
+      <w:pPr>
+        <w:ind w:left="720" w:hanging="480"/>
+      </w:pPr>
+    </w:lvl>
+    <w:lvl w:ilvl="1">
+      <w:numFmt w:val="bullet"/>
+      <w:lvlText w:val="–"/>
+      <w:lvlJc w:val="left"/>
+      <w:pPr>
+        <w:ind w:left="1440" w:hanging="480"/>
+      </w:pPr>
+    </w:lvl>
+    <w:lvl w:ilvl="2">
+      <w:numFmt w:val="bullet"/>
+      <w:lvlText w:val="•"/>
+      <w:lvlJc w:val="left"/>
+      <w:pPr>
+        <w:ind w:left="2160" w:hanging="480"/>
+      </w:pPr>
+    </w:lvl>
+    <w:lvl w:ilvl="3">
+      <w:numFmt w:val="bullet"/>
+      <w:lvlText w:val="–"/>
+      <w:lvlJc w:val="left"/>
+      <w:pPr>
+        <w:ind w:left="2880" w:hanging="480"/>
+      </w:pPr>
+    </w:lvl>
+    <w:lvl w:ilvl="4">
+      <w:numFmt w:val="bullet"/>
+      <w:lvlText w:val="•"/>
+      <w:lvlJc w:val="left"/>
+      <w:pPr>
+        <w:ind w:left="3600" w:hanging="480"/>
+      </w:pPr>
+    </w:lvl>
+    <w:lvl w:ilvl="5">
+      <w:numFmt w:val="bullet"/>
+      <w:lvlText w:val="–"/>
+      <w:lvlJc w:val="left"/>
+      <w:pPr>
+        <w:ind w:left="4320" w:hanging="480"/>
+      </w:pPr>
+    </w:lvl>
+    <w:lvl w:ilvl="6">
+      <w:numFmt w:val="bullet"/>
+      <w:lvlText w:val="•"/>
+      <w:lvlJc w:val="left"/>
+      <w:pPr>
+        <w:ind w:left="5040" w:hanging="480"/>
+      </w:pPr>
+    </w:lvl>
+    <w:lvl w:ilvl="7">
+      <w:numFmt w:val="bullet"/>
+      <w:lvlText w:val="–"/>
+      <w:lvlJc w:val="left"/>
+      <w:pPr>
+        <w:ind w:left="5760" w:hanging="480"/>
+      </w:pPr>
+    </w:lvl>
+    <w:lvl w:ilvl="8">
+      <w:numFmt w:val="bullet"/>
+      <w:lvlText w:val="•"/>
+      <w:lvlJc w:val="left"/>
+      <w:pPr>
+        <w:ind w:left="6480" w:hanging="480"/>
+      </w:pPr>
+    </w:lvl>
+  </w:abstractNum>
   <w:num w:numId="1000">
     <w:abstractNumId w:val="990"/>
+  </w:num>
+  <w:num w:numId="1001">
+    <w:abstractNumId w:val="991"/>
   </w:num>
 </w:numbering>
 </file>
@@ -2866,7 +3862,7 @@
     <w:name w:val="ConstantTok"/>
     <w:basedOn w:val="VerbatimChar"/>
     <w:rPr>
-      <w:color w:val="8f5902"/>
+      <w:color w:val="000000"/>
       <w:shd w:val="clear" w:fill="f8f8f8"/>
     </w:rPr>
   </w:style>
@@ -2882,9 +3878,8 @@
     <w:name w:val="SpecialCharTok"/>
     <w:basedOn w:val="VerbatimChar"/>
     <w:rPr>
-      <w:color w:val="ce5c00"/>
+      <w:color w:val="000000"/>
       <w:shd w:val="clear" w:fill="f8f8f8"/>
-      <w:b/>
     </w:rPr>
   </w:style>
   <w:style w:type="character" w:customStyle="1" w:styleId="StringTok">
@@ -2969,28 +3964,27 @@
     <w:name w:val="FunctionTok"/>
     <w:basedOn w:val="VerbatimChar"/>
     <w:rPr>
+      <w:color w:val="000000"/>
+      <w:shd w:val="clear" w:fill="f8f8f8"/>
+    </w:rPr>
+  </w:style>
+  <w:style w:type="character" w:customStyle="1" w:styleId="VariableTok">
+    <w:name w:val="VariableTok"/>
+    <w:basedOn w:val="VerbatimChar"/>
+    <w:rPr>
+      <w:color w:val="000000"/>
+      <w:shd w:val="clear" w:fill="f8f8f8"/>
+    </w:rPr>
+  </w:style>
+  <w:style w:type="character" w:customStyle="1" w:styleId="ControlFlowTok">
+    <w:name w:val="ControlFlowTok"/>
+    <w:basedOn w:val="VerbatimChar"/>
+    <w:rPr>
       <w:color w:val="204a87"/>
       <w:shd w:val="clear" w:fill="f8f8f8"/>
       <w:b/>
     </w:rPr>
   </w:style>
-  <w:style w:type="character" w:customStyle="1" w:styleId="VariableTok">
-    <w:name w:val="VariableTok"/>
-    <w:basedOn w:val="VerbatimChar"/>
-    <w:rPr>
-      <w:color w:val="000000"/>
-      <w:shd w:val="clear" w:fill="f8f8f8"/>
-    </w:rPr>
-  </w:style>
-  <w:style w:type="character" w:customStyle="1" w:styleId="ControlFlowTok">
-    <w:name w:val="ControlFlowTok"/>
-    <w:basedOn w:val="VerbatimChar"/>
-    <w:rPr>
-      <w:color w:val="204a87"/>
-      <w:shd w:val="clear" w:fill="f8f8f8"/>
-      <w:b/>
-    </w:rPr>
-  </w:style>
   <w:style w:type="character" w:customStyle="1" w:styleId="OperatorTok">
     <w:name w:val="OperatorTok"/>
     <w:basedOn w:val="VerbatimChar"/>
@@ -3027,7 +4021,7 @@
     <w:name w:val="AttributeTok"/>
     <w:basedOn w:val="VerbatimChar"/>
     <w:rPr>
-      <w:color w:val="204a87"/>
+      <w:color w:val="c4a000"/>
       <w:shd w:val="clear" w:fill="f8f8f8"/>
     </w:rPr>
   </w:style>

</xml_diff>

<commit_message>
small changes case 3
</commit_message>
<xml_diff>
--- a/exemplar-activity-3.docx
+++ b/exemplar-activity-3.docx
@@ -1232,7 +1232,21 @@
         <w:pStyle w:val="FirstParagraph"/>
       </w:pPr>
       <w:r>
-        <w:t xml:space="preserve">We also examine descriptive statistics such as the mean, median, and standard deviation for further insights. The average number of kidnappings in each of the 32 Mexican states is approximately 36, but the distribution of kidnappings varies among the 32 states.</w:t>
+        <w:t xml:space="preserve">We observe the top three states (MEXICO, TAMAULIPAS, and VERACRUZ) stand out, with remarkably larger number of kidnappings that the rest of the country. To assess if these states are more at risk to kidnappings, we considered the kidnapping rate per population. It is possible that the three states have higher kidnapping counts because they have large populations, where more people can lead more crime incident, including kidnappings. To account this, we calculate kidnapping rates per 100,000 residents. We obtained census data from the National Institute of Statistics and Geography (INEGI):</w:t>
+      </w:r>
+      <w:r>
+        <w:t xml:space="preserve"> </w:t>
+      </w:r>
+      <w:hyperlink r:id="rId21">
+        <w:r>
+          <w:rPr>
+            <w:rStyle w:val="Hyperlink"/>
+          </w:rPr>
+          <w:t xml:space="preserve">https://www.inegi.org.mx/app/tabulados/default.html?nc=mdemo02</w:t>
+        </w:r>
+      </w:hyperlink>
+      <w:r>
+        <w:t xml:space="preserve">.</w:t>
       </w:r>
     </w:p>
     <w:p>
@@ -1241,27 +1255,380 @@
       </w:pPr>
       <w:r>
         <w:rPr>
+          <w:rStyle w:val="CommentTok"/>
+        </w:rPr>
+        <w:t xml:space="preserve">#Read csv file with population data</w:t>
+      </w:r>
+      <w:r>
+        <w:br/>
+      </w:r>
+      <w:r>
+        <w:rPr>
+          <w:rStyle w:val="NormalTok"/>
+        </w:rPr>
+        <w:t xml:space="preserve">population </w:t>
+      </w:r>
+      <w:r>
+        <w:rPr>
+          <w:rStyle w:val="OtherTok"/>
+        </w:rPr>
+        <w:t xml:space="preserve">&lt;-</w:t>
+      </w:r>
+      <w:r>
+        <w:rPr>
+          <w:rStyle w:val="NormalTok"/>
+        </w:rPr>
+        <w:t xml:space="preserve"> </w:t>
+      </w:r>
+      <w:r>
+        <w:rPr>
           <w:rStyle w:val="FunctionTok"/>
         </w:rPr>
-        <w:t xml:space="preserve">mean</w:t>
-      </w:r>
-      <w:r>
-        <w:rPr>
-          <w:rStyle w:val="NormalTok"/>
-        </w:rPr>
-        <w:t xml:space="preserve">(data_Mexico_states</w:t>
+        <w:t xml:space="preserve">read_csv</w:t>
+      </w:r>
+      <w:r>
+        <w:rPr>
+          <w:rStyle w:val="NormalTok"/>
+        </w:rPr>
+        <w:t xml:space="preserve">(</w:t>
+      </w:r>
+      <w:r>
+        <w:rPr>
+          <w:rStyle w:val="FunctionTok"/>
+        </w:rPr>
+        <w:t xml:space="preserve">here</w:t>
+      </w:r>
+      <w:r>
+        <w:rPr>
+          <w:rStyle w:val="NormalTok"/>
+        </w:rPr>
+        <w:t xml:space="preserve">(</w:t>
+      </w:r>
+      <w:r>
+        <w:rPr>
+          <w:rStyle w:val="StringTok"/>
+        </w:rPr>
+        <w:t xml:space="preserve">"data/Population2010.csv"</w:t>
+      </w:r>
+      <w:r>
+        <w:rPr>
+          <w:rStyle w:val="NormalTok"/>
+        </w:rPr>
+        <w:t xml:space="preserve">))</w:t>
+      </w:r>
+    </w:p>
+    <w:p>
+      <w:pPr>
+        <w:pStyle w:val="SourceCode"/>
+      </w:pPr>
+      <w:r>
+        <w:rPr>
+          <w:rStyle w:val="VerbatimChar"/>
+        </w:rPr>
+        <w:t xml:space="preserve">## Rows: 32 Columns: 2</w:t>
+      </w:r>
+      <w:r>
+        <w:br/>
+      </w:r>
+      <w:r>
+        <w:rPr>
+          <w:rStyle w:val="VerbatimChar"/>
+        </w:rPr>
+        <w:t xml:space="preserve">## ── Column specification ────────────────────────────────────────────────────────</w:t>
+      </w:r>
+      <w:r>
+        <w:br/>
+      </w:r>
+      <w:r>
+        <w:rPr>
+          <w:rStyle w:val="VerbatimChar"/>
+        </w:rPr>
+        <w:t xml:space="preserve">## Delimiter: ","</w:t>
+      </w:r>
+      <w:r>
+        <w:br/>
+      </w:r>
+      <w:r>
+        <w:rPr>
+          <w:rStyle w:val="VerbatimChar"/>
+        </w:rPr>
+        <w:t xml:space="preserve">## chr (1): STATE</w:t>
+      </w:r>
+      <w:r>
+        <w:br/>
+      </w:r>
+      <w:r>
+        <w:rPr>
+          <w:rStyle w:val="VerbatimChar"/>
+        </w:rPr>
+        <w:t xml:space="preserve">## dbl (1): Population2010</w:t>
+      </w:r>
+      <w:r>
+        <w:br/>
+      </w:r>
+      <w:r>
+        <w:rPr>
+          <w:rStyle w:val="VerbatimChar"/>
+        </w:rPr>
+        <w:t xml:space="preserve">## </w:t>
+      </w:r>
+      <w:r>
+        <w:br/>
+      </w:r>
+      <w:r>
+        <w:rPr>
+          <w:rStyle w:val="VerbatimChar"/>
+        </w:rPr>
+        <w:t xml:space="preserve">## ℹ Use `spec()` to retrieve the full column specification for this data.</w:t>
+      </w:r>
+      <w:r>
+        <w:br/>
+      </w:r>
+      <w:r>
+        <w:rPr>
+          <w:rStyle w:val="VerbatimChar"/>
+        </w:rPr>
+        <w:t xml:space="preserve">## ℹ Specify the column types or set `show_col_types = FALSE` to quiet this message.</w:t>
+      </w:r>
+    </w:p>
+    <w:p>
+      <w:pPr>
+        <w:pStyle w:val="FirstParagraph"/>
+      </w:pPr>
+      <w:r>
+        <w:t xml:space="preserve">To link the population data with the kidnapping data, we combined the two tables using a common identifier, which remains as</w:t>
+      </w:r>
+      <w:r>
+        <w:t xml:space="preserve"> </w:t>
+      </w:r>
+      <w:r>
+        <w:rPr>
+          <w:rStyle w:val="VerbatimChar"/>
+        </w:rPr>
+        <w:t xml:space="preserve">ENTIDAD</w:t>
+      </w:r>
+      <w:r>
+        <w:t xml:space="preserve"> </w:t>
+      </w:r>
+      <w:r>
+        <w:t xml:space="preserve">in the crime data and</w:t>
+      </w:r>
+      <w:r>
+        <w:t xml:space="preserve"> </w:t>
+      </w:r>
+      <w:r>
+        <w:rPr>
+          <w:rStyle w:val="VerbatimChar"/>
+        </w:rPr>
+        <w:t xml:space="preserve">STATE</w:t>
+      </w:r>
+      <w:r>
+        <w:t xml:space="preserve"> </w:t>
+      </w:r>
+      <w:r>
+        <w:t xml:space="preserve">in INEGI’s population statistics. We employ the left_join() function.</w:t>
+      </w:r>
+    </w:p>
+    <w:p>
+      <w:pPr>
+        <w:pStyle w:val="SourceCode"/>
+      </w:pPr>
+      <w:r>
+        <w:rPr>
+          <w:rStyle w:val="CommentTok"/>
+        </w:rPr>
+        <w:t xml:space="preserve">#Merge with crime data and calculate crime rates</w:t>
+      </w:r>
+      <w:r>
+        <w:br/>
+      </w:r>
+      <w:r>
+        <w:rPr>
+          <w:rStyle w:val="NormalTok"/>
+        </w:rPr>
+        <w:t xml:space="preserve">data_Mexico_states </w:t>
+      </w:r>
+      <w:r>
+        <w:rPr>
+          <w:rStyle w:val="OtherTok"/>
+        </w:rPr>
+        <w:t xml:space="preserve">&lt;-</w:t>
+      </w:r>
+      <w:r>
+        <w:rPr>
+          <w:rStyle w:val="NormalTok"/>
+        </w:rPr>
+        <w:t xml:space="preserve"> data_Mexico_states </w:t>
       </w:r>
       <w:r>
         <w:rPr>
           <w:rStyle w:val="SpecialCharTok"/>
         </w:rPr>
-        <w:t xml:space="preserve">$</w:t>
-      </w:r>
-      <w:r>
-        <w:rPr>
-          <w:rStyle w:val="NormalTok"/>
-        </w:rPr>
-        <w:t xml:space="preserve">secuestro)</w:t>
+        <w:t xml:space="preserve">%&gt;%</w:t>
+      </w:r>
+      <w:r>
+        <w:br/>
+      </w:r>
+      <w:r>
+        <w:rPr>
+          <w:rStyle w:val="NormalTok"/>
+        </w:rPr>
+        <w:t xml:space="preserve">  </w:t>
+      </w:r>
+      <w:r>
+        <w:rPr>
+          <w:rStyle w:val="FunctionTok"/>
+        </w:rPr>
+        <w:t xml:space="preserve">left_join</w:t>
+      </w:r>
+      <w:r>
+        <w:rPr>
+          <w:rStyle w:val="NormalTok"/>
+        </w:rPr>
+        <w:t xml:space="preserve">(population, </w:t>
+      </w:r>
+      <w:r>
+        <w:rPr>
+          <w:rStyle w:val="AttributeTok"/>
+        </w:rPr>
+        <w:t xml:space="preserve">by =</w:t>
+      </w:r>
+      <w:r>
+        <w:rPr>
+          <w:rStyle w:val="NormalTok"/>
+        </w:rPr>
+        <w:t xml:space="preserve"> </w:t>
+      </w:r>
+      <w:r>
+        <w:rPr>
+          <w:rStyle w:val="FunctionTok"/>
+        </w:rPr>
+        <w:t xml:space="preserve">c</w:t>
+      </w:r>
+      <w:r>
+        <w:rPr>
+          <w:rStyle w:val="NormalTok"/>
+        </w:rPr>
+        <w:t xml:space="preserve">(</w:t>
+      </w:r>
+      <w:r>
+        <w:rPr>
+          <w:rStyle w:val="StringTok"/>
+        </w:rPr>
+        <w:t xml:space="preserve">"ENTIDAD"</w:t>
+      </w:r>
+      <w:r>
+        <w:rPr>
+          <w:rStyle w:val="NormalTok"/>
+        </w:rPr>
+        <w:t xml:space="preserve"> </w:t>
+      </w:r>
+      <w:r>
+        <w:rPr>
+          <w:rStyle w:val="OtherTok"/>
+        </w:rPr>
+        <w:t xml:space="preserve">=</w:t>
+      </w:r>
+      <w:r>
+        <w:rPr>
+          <w:rStyle w:val="NormalTok"/>
+        </w:rPr>
+        <w:t xml:space="preserve"> </w:t>
+      </w:r>
+      <w:r>
+        <w:rPr>
+          <w:rStyle w:val="StringTok"/>
+        </w:rPr>
+        <w:t xml:space="preserve">"STATE"</w:t>
+      </w:r>
+      <w:r>
+        <w:rPr>
+          <w:rStyle w:val="NormalTok"/>
+        </w:rPr>
+        <w:t xml:space="preserve">)) </w:t>
+      </w:r>
+      <w:r>
+        <w:rPr>
+          <w:rStyle w:val="SpecialCharTok"/>
+        </w:rPr>
+        <w:t xml:space="preserve">%&gt;%</w:t>
+      </w:r>
+      <w:r>
+        <w:br/>
+      </w:r>
+      <w:r>
+        <w:rPr>
+          <w:rStyle w:val="NormalTok"/>
+        </w:rPr>
+        <w:t xml:space="preserve">  </w:t>
+      </w:r>
+      <w:r>
+        <w:rPr>
+          <w:rStyle w:val="FunctionTok"/>
+        </w:rPr>
+        <w:t xml:space="preserve">mutate</w:t>
+      </w:r>
+      <w:r>
+        <w:rPr>
+          <w:rStyle w:val="NormalTok"/>
+        </w:rPr>
+        <w:t xml:space="preserve">(</w:t>
+      </w:r>
+      <w:r>
+        <w:rPr>
+          <w:rStyle w:val="AttributeTok"/>
+        </w:rPr>
+        <w:t xml:space="preserve">secuestro_rate =</w:t>
+      </w:r>
+      <w:r>
+        <w:rPr>
+          <w:rStyle w:val="NormalTok"/>
+        </w:rPr>
+        <w:t xml:space="preserve"> secuestro </w:t>
+      </w:r>
+      <w:r>
+        <w:rPr>
+          <w:rStyle w:val="SpecialCharTok"/>
+        </w:rPr>
+        <w:t xml:space="preserve">/</w:t>
+      </w:r>
+      <w:r>
+        <w:rPr>
+          <w:rStyle w:val="NormalTok"/>
+        </w:rPr>
+        <w:t xml:space="preserve"> Population2010 </w:t>
+      </w:r>
+      <w:r>
+        <w:rPr>
+          <w:rStyle w:val="SpecialCharTok"/>
+        </w:rPr>
+        <w:t xml:space="preserve">*</w:t>
+      </w:r>
+      <w:r>
+        <w:rPr>
+          <w:rStyle w:val="NormalTok"/>
+        </w:rPr>
+        <w:t xml:space="preserve"> </w:t>
+      </w:r>
+      <w:r>
+        <w:rPr>
+          <w:rStyle w:val="DecValTok"/>
+        </w:rPr>
+        <w:t xml:space="preserve">100000</w:t>
+      </w:r>
+      <w:r>
+        <w:rPr>
+          <w:rStyle w:val="NormalTok"/>
+        </w:rPr>
+        <w:t xml:space="preserve">)</w:t>
+      </w:r>
+    </w:p>
+    <w:p>
+      <w:pPr>
+        <w:pStyle w:val="FirstParagraph"/>
+      </w:pPr>
+      <w:r>
+        <w:t xml:space="preserve">We examine the top 5 states with the highest kidnapping rate per 100,000.</w:t>
       </w:r>
     </w:p>
     <w:p>
@@ -1270,9 +1637,27 @@
       </w:pPr>
       <w:r>
         <w:rPr>
-          <w:rStyle w:val="VerbatimChar"/>
-        </w:rPr>
-        <w:t xml:space="preserve">## [1] 35.90625</w:t>
+          <w:rStyle w:val="FunctionTok"/>
+        </w:rPr>
+        <w:t xml:space="preserve">top_n</w:t>
+      </w:r>
+      <w:r>
+        <w:rPr>
+          <w:rStyle w:val="NormalTok"/>
+        </w:rPr>
+        <w:t xml:space="preserve">(data_Mexico_states, </w:t>
+      </w:r>
+      <w:r>
+        <w:rPr>
+          <w:rStyle w:val="DecValTok"/>
+        </w:rPr>
+        <w:t xml:space="preserve">3</w:t>
+      </w:r>
+      <w:r>
+        <w:rPr>
+          <w:rStyle w:val="NormalTok"/>
+        </w:rPr>
+        <w:t xml:space="preserve">, secuestro_rate)</w:t>
       </w:r>
     </w:p>
     <w:p>
@@ -1281,27 +1666,910 @@
       </w:pPr>
       <w:r>
         <w:rPr>
+          <w:rStyle w:val="VerbatimChar"/>
+        </w:rPr>
+        <w:t xml:space="preserve">## # A tibble: 3 × 4</w:t>
+      </w:r>
+      <w:r>
+        <w:br/>
+      </w:r>
+      <w:r>
+        <w:rPr>
+          <w:rStyle w:val="VerbatimChar"/>
+        </w:rPr>
+        <w:t xml:space="preserve">##   ENTIDAD    secuestro Population2010 secuestro_rate</w:t>
+      </w:r>
+      <w:r>
+        <w:br/>
+      </w:r>
+      <w:r>
+        <w:rPr>
+          <w:rStyle w:val="VerbatimChar"/>
+        </w:rPr>
+        <w:t xml:space="preserve">##   &lt;chr&gt;          &lt;dbl&gt;          &lt;dbl&gt;          &lt;dbl&gt;</w:t>
+      </w:r>
+      <w:r>
+        <w:br/>
+      </w:r>
+      <w:r>
+        <w:rPr>
+          <w:rStyle w:val="VerbatimChar"/>
+        </w:rPr>
+        <w:t xml:space="preserve">## 1 TABASCO           77        2238603           3.44</w:t>
+      </w:r>
+      <w:r>
+        <w:br/>
+      </w:r>
+      <w:r>
+        <w:rPr>
+          <w:rStyle w:val="VerbatimChar"/>
+        </w:rPr>
+        <w:t xml:space="preserve">## 2 TAMAULIPAS       140        3268554           4.28</w:t>
+      </w:r>
+      <w:r>
+        <w:br/>
+      </w:r>
+      <w:r>
+        <w:rPr>
+          <w:rStyle w:val="VerbatimChar"/>
+        </w:rPr>
+        <w:t xml:space="preserve">## 3 ZACATECAS         67        1490668           4.49</w:t>
+      </w:r>
+    </w:p>
+    <w:p>
+      <w:pPr>
+        <w:pStyle w:val="FirstParagraph"/>
+      </w:pPr>
+      <w:r>
+        <w:t xml:space="preserve">We observe that the states with the highest kidnapping rates are Tabasco and Zacatecas. Tamaulipas consistently stood out in both a high count and a high rate of kidnappings. This highlights the significant of exploring potential problem-solving interventions to mitigate kidnapping incident in this region.</w:t>
+      </w:r>
+    </w:p>
+    <w:p>
+      <w:pPr>
+        <w:pStyle w:val="BodyText"/>
+      </w:pPr>
+      <w:r>
+        <w:t xml:space="preserve">To further our understanding, we examine the spatial distribution of kidnappings and inspect any potential spatial relationships among these states through a thematic map. The spatial data in JSON format used in this exercise was obtained from the following source:</w:t>
+      </w:r>
+      <w:r>
+        <w:t xml:space="preserve"> </w:t>
+      </w:r>
+      <w:hyperlink r:id="rId22">
+        <w:r>
+          <w:rPr>
+            <w:rStyle w:val="Hyperlink"/>
+          </w:rPr>
+          <w:t xml:space="preserve">https://github.com/strotgen/mexico-leaflet/</w:t>
+        </w:r>
+      </w:hyperlink>
+      <w:r>
+        <w:t xml:space="preserve">.</w:t>
+      </w:r>
+    </w:p>
+    <w:p>
+      <w:pPr>
+        <w:pStyle w:val="BodyText"/>
+      </w:pPr>
+      <w:r>
+        <w:t xml:space="preserve">To link geographical information with kidnapping rates, we begin by importing geospatial data, which represents the Mexican state’s boundaries. We then standardise state names and merge the geospatial data with the kidnapping data to create a new data for spatial analysis.</w:t>
+      </w:r>
+    </w:p>
+    <w:p>
+      <w:pPr>
+        <w:pStyle w:val="SourceCode"/>
+      </w:pPr>
+      <w:r>
+        <w:rPr>
+          <w:rStyle w:val="CommentTok"/>
+        </w:rPr>
+        <w:t xml:space="preserve">#Read geojson of Mexico states</w:t>
+      </w:r>
+      <w:r>
+        <w:br/>
+      </w:r>
+      <w:r>
+        <w:rPr>
+          <w:rStyle w:val="CommentTok"/>
+        </w:rPr>
+        <w:t xml:space="preserve">#states_geojson &lt;- st_read("https://github.com/strotgen/mexico-leaflet/blob/master/states.geojson")</w:t>
+      </w:r>
+      <w:r>
+        <w:br/>
+      </w:r>
+      <w:r>
+        <w:rPr>
+          <w:rStyle w:val="NormalTok"/>
+        </w:rPr>
+        <w:t xml:space="preserve">states_geojson </w:t>
+      </w:r>
+      <w:r>
+        <w:rPr>
+          <w:rStyle w:val="OtherTok"/>
+        </w:rPr>
+        <w:t xml:space="preserve">&lt;-</w:t>
+      </w:r>
+      <w:r>
+        <w:rPr>
+          <w:rStyle w:val="NormalTok"/>
+        </w:rPr>
+        <w:t xml:space="preserve"> </w:t>
+      </w:r>
+      <w:r>
+        <w:rPr>
           <w:rStyle w:val="FunctionTok"/>
         </w:rPr>
-        <w:t xml:space="preserve">median</w:t>
-      </w:r>
-      <w:r>
-        <w:rPr>
-          <w:rStyle w:val="NormalTok"/>
-        </w:rPr>
-        <w:t xml:space="preserve">(data_Mexico_states</w:t>
+        <w:t xml:space="preserve">st_read</w:t>
+      </w:r>
+      <w:r>
+        <w:rPr>
+          <w:rStyle w:val="NormalTok"/>
+        </w:rPr>
+        <w:t xml:space="preserve">(</w:t>
+      </w:r>
+      <w:r>
+        <w:rPr>
+          <w:rStyle w:val="FunctionTok"/>
+        </w:rPr>
+        <w:t xml:space="preserve">here</w:t>
+      </w:r>
+      <w:r>
+        <w:rPr>
+          <w:rStyle w:val="NormalTok"/>
+        </w:rPr>
+        <w:t xml:space="preserve">(</w:t>
+      </w:r>
+      <w:r>
+        <w:rPr>
+          <w:rStyle w:val="StringTok"/>
+        </w:rPr>
+        <w:t xml:space="preserve">"data/states.geojson"</w:t>
+      </w:r>
+      <w:r>
+        <w:rPr>
+          <w:rStyle w:val="NormalTok"/>
+        </w:rPr>
+        <w:t xml:space="preserve">))</w:t>
+      </w:r>
+    </w:p>
+    <w:p>
+      <w:pPr>
+        <w:pStyle w:val="SourceCode"/>
+      </w:pPr>
+      <w:r>
+        <w:rPr>
+          <w:rStyle w:val="VerbatimChar"/>
+        </w:rPr>
+        <w:t xml:space="preserve">## Reading layer `states' from data source </w:t>
+      </w:r>
+      <w:r>
+        <w:br/>
+      </w:r>
+      <w:r>
+        <w:rPr>
+          <w:rStyle w:val="VerbatimChar"/>
+        </w:rPr>
+        <w:t xml:space="preserve">##   `\\nask.man.ac.uk\home$\Documents\GitHub\crim-data-south2\data\states.geojson' </w:t>
+      </w:r>
+      <w:r>
+        <w:br/>
+      </w:r>
+      <w:r>
+        <w:rPr>
+          <w:rStyle w:val="VerbatimChar"/>
+        </w:rPr>
+        <w:t xml:space="preserve">##   using driver `GeoJSON'</w:t>
+      </w:r>
+      <w:r>
+        <w:br/>
+      </w:r>
+      <w:r>
+        <w:rPr>
+          <w:rStyle w:val="VerbatimChar"/>
+        </w:rPr>
+        <w:t xml:space="preserve">## Simple feature collection with 32 features and 3 fields</w:t>
+      </w:r>
+      <w:r>
+        <w:br/>
+      </w:r>
+      <w:r>
+        <w:rPr>
+          <w:rStyle w:val="VerbatimChar"/>
+        </w:rPr>
+        <w:t xml:space="preserve">## Geometry type: MULTIPOLYGON</w:t>
+      </w:r>
+      <w:r>
+        <w:br/>
+      </w:r>
+      <w:r>
+        <w:rPr>
+          <w:rStyle w:val="VerbatimChar"/>
+        </w:rPr>
+        <w:t xml:space="preserve">## Dimension:     XY</w:t>
+      </w:r>
+      <w:r>
+        <w:br/>
+      </w:r>
+      <w:r>
+        <w:rPr>
+          <w:rStyle w:val="VerbatimChar"/>
+        </w:rPr>
+        <w:t xml:space="preserve">## Bounding box:  xmin: -118.4 ymin: 14.5321 xmax: -86.72404 ymax: 32.71865</w:t>
+      </w:r>
+      <w:r>
+        <w:br/>
+      </w:r>
+      <w:r>
+        <w:rPr>
+          <w:rStyle w:val="VerbatimChar"/>
+        </w:rPr>
+        <w:t xml:space="preserve">## Geodetic CRS:  WGS 84</w:t>
+      </w:r>
+    </w:p>
+    <w:p>
+      <w:pPr>
+        <w:pStyle w:val="SourceCode"/>
+      </w:pPr>
+      <w:r>
+        <w:rPr>
+          <w:rStyle w:val="CommentTok"/>
+        </w:rPr>
+        <w:t xml:space="preserve">#Merge crime rates with geojson file</w:t>
+      </w:r>
+      <w:r>
+        <w:br/>
+      </w:r>
+      <w:r>
+        <w:rPr>
+          <w:rStyle w:val="NormalTok"/>
+        </w:rPr>
+        <w:t xml:space="preserve">states_geojson </w:t>
+      </w:r>
+      <w:r>
+        <w:rPr>
+          <w:rStyle w:val="OtherTok"/>
+        </w:rPr>
+        <w:t xml:space="preserve">&lt;-</w:t>
+      </w:r>
+      <w:r>
+        <w:rPr>
+          <w:rStyle w:val="NormalTok"/>
+        </w:rPr>
+        <w:t xml:space="preserve"> states_geojson </w:t>
       </w:r>
       <w:r>
         <w:rPr>
           <w:rStyle w:val="SpecialCharTok"/>
         </w:rPr>
-        <w:t xml:space="preserve">$</w:t>
-      </w:r>
-      <w:r>
-        <w:rPr>
-          <w:rStyle w:val="NormalTok"/>
-        </w:rPr>
-        <w:t xml:space="preserve">secuestro)</w:t>
+        <w:t xml:space="preserve">%&gt;%</w:t>
+      </w:r>
+      <w:r>
+        <w:br/>
+      </w:r>
+      <w:r>
+        <w:rPr>
+          <w:rStyle w:val="NormalTok"/>
+        </w:rPr>
+        <w:t xml:space="preserve">  </w:t>
+      </w:r>
+      <w:r>
+        <w:rPr>
+          <w:rStyle w:val="FunctionTok"/>
+        </w:rPr>
+        <w:t xml:space="preserve">mutate</w:t>
+      </w:r>
+      <w:r>
+        <w:rPr>
+          <w:rStyle w:val="NormalTok"/>
+        </w:rPr>
+        <w:t xml:space="preserve">(</w:t>
+      </w:r>
+      <w:r>
+        <w:rPr>
+          <w:rStyle w:val="AttributeTok"/>
+        </w:rPr>
+        <w:t xml:space="preserve">state_name =</w:t>
+      </w:r>
+      <w:r>
+        <w:rPr>
+          <w:rStyle w:val="NormalTok"/>
+        </w:rPr>
+        <w:t xml:space="preserve"> </w:t>
+      </w:r>
+      <w:r>
+        <w:rPr>
+          <w:rStyle w:val="FunctionTok"/>
+        </w:rPr>
+        <w:t xml:space="preserve">toupper</w:t>
+      </w:r>
+      <w:r>
+        <w:rPr>
+          <w:rStyle w:val="NormalTok"/>
+        </w:rPr>
+        <w:t xml:space="preserve">(state_name), </w:t>
+      </w:r>
+      <w:r>
+        <w:rPr>
+          <w:rStyle w:val="CommentTok"/>
+        </w:rPr>
+        <w:t xml:space="preserve">#capital letters for consistency</w:t>
+      </w:r>
+      <w:r>
+        <w:br/>
+      </w:r>
+      <w:r>
+        <w:rPr>
+          <w:rStyle w:val="NormalTok"/>
+        </w:rPr>
+        <w:t xml:space="preserve">         </w:t>
+      </w:r>
+      <w:r>
+        <w:rPr>
+          <w:rStyle w:val="AttributeTok"/>
+        </w:rPr>
+        <w:t xml:space="preserve">state_name =</w:t>
+      </w:r>
+      <w:r>
+        <w:rPr>
+          <w:rStyle w:val="NormalTok"/>
+        </w:rPr>
+        <w:t xml:space="preserve"> </w:t>
+      </w:r>
+      <w:r>
+        <w:rPr>
+          <w:rStyle w:val="FunctionTok"/>
+        </w:rPr>
+        <w:t xml:space="preserve">recode</w:t>
+      </w:r>
+      <w:r>
+        <w:rPr>
+          <w:rStyle w:val="NormalTok"/>
+        </w:rPr>
+        <w:t xml:space="preserve">(state_name, </w:t>
+      </w:r>
+      <w:r>
+        <w:rPr>
+          <w:rStyle w:val="CommentTok"/>
+        </w:rPr>
+        <w:t xml:space="preserve">#rename some states for consistency</w:t>
+      </w:r>
+      <w:r>
+        <w:br/>
+      </w:r>
+      <w:r>
+        <w:rPr>
+          <w:rStyle w:val="NormalTok"/>
+        </w:rPr>
+        <w:t xml:space="preserve">                             </w:t>
+      </w:r>
+      <w:r>
+        <w:rPr>
+          <w:rStyle w:val="StringTok"/>
+        </w:rPr>
+        <w:t xml:space="preserve">'DISTRITO FEDERAL'</w:t>
+      </w:r>
+      <w:r>
+        <w:rPr>
+          <w:rStyle w:val="NormalTok"/>
+        </w:rPr>
+        <w:t xml:space="preserve"> </w:t>
+      </w:r>
+      <w:r>
+        <w:rPr>
+          <w:rStyle w:val="OtherTok"/>
+        </w:rPr>
+        <w:t xml:space="preserve">=</w:t>
+      </w:r>
+      <w:r>
+        <w:rPr>
+          <w:rStyle w:val="NormalTok"/>
+        </w:rPr>
+        <w:t xml:space="preserve"> </w:t>
+      </w:r>
+      <w:r>
+        <w:rPr>
+          <w:rStyle w:val="StringTok"/>
+        </w:rPr>
+        <w:t xml:space="preserve">'CIUDAD DE MEXICO'</w:t>
+      </w:r>
+      <w:r>
+        <w:rPr>
+          <w:rStyle w:val="NormalTok"/>
+        </w:rPr>
+        <w:t xml:space="preserve">,</w:t>
+      </w:r>
+      <w:r>
+        <w:br/>
+      </w:r>
+      <w:r>
+        <w:rPr>
+          <w:rStyle w:val="NormalTok"/>
+        </w:rPr>
+        <w:t xml:space="preserve">                             </w:t>
+      </w:r>
+      <w:r>
+        <w:rPr>
+          <w:rStyle w:val="StringTok"/>
+        </w:rPr>
+        <w:t xml:space="preserve">'MÉXICO'</w:t>
+      </w:r>
+      <w:r>
+        <w:rPr>
+          <w:rStyle w:val="NormalTok"/>
+        </w:rPr>
+        <w:t xml:space="preserve"> </w:t>
+      </w:r>
+      <w:r>
+        <w:rPr>
+          <w:rStyle w:val="OtherTok"/>
+        </w:rPr>
+        <w:t xml:space="preserve">=</w:t>
+      </w:r>
+      <w:r>
+        <w:rPr>
+          <w:rStyle w:val="NormalTok"/>
+        </w:rPr>
+        <w:t xml:space="preserve"> </w:t>
+      </w:r>
+      <w:r>
+        <w:rPr>
+          <w:rStyle w:val="StringTok"/>
+        </w:rPr>
+        <w:t xml:space="preserve">'MEXICO'</w:t>
+      </w:r>
+      <w:r>
+        <w:rPr>
+          <w:rStyle w:val="NormalTok"/>
+        </w:rPr>
+        <w:t xml:space="preserve">,</w:t>
+      </w:r>
+      <w:r>
+        <w:br/>
+      </w:r>
+      <w:r>
+        <w:rPr>
+          <w:rStyle w:val="NormalTok"/>
+        </w:rPr>
+        <w:t xml:space="preserve">                             </w:t>
+      </w:r>
+      <w:r>
+        <w:rPr>
+          <w:rStyle w:val="StringTok"/>
+        </w:rPr>
+        <w:t xml:space="preserve">'MICHOACÁN DE OCAMPO'</w:t>
+      </w:r>
+      <w:r>
+        <w:rPr>
+          <w:rStyle w:val="NormalTok"/>
+        </w:rPr>
+        <w:t xml:space="preserve"> </w:t>
+      </w:r>
+      <w:r>
+        <w:rPr>
+          <w:rStyle w:val="OtherTok"/>
+        </w:rPr>
+        <w:t xml:space="preserve">=</w:t>
+      </w:r>
+      <w:r>
+        <w:rPr>
+          <w:rStyle w:val="NormalTok"/>
+        </w:rPr>
+        <w:t xml:space="preserve"> </w:t>
+      </w:r>
+      <w:r>
+        <w:rPr>
+          <w:rStyle w:val="StringTok"/>
+        </w:rPr>
+        <w:t xml:space="preserve">'MICHOACAN'</w:t>
+      </w:r>
+      <w:r>
+        <w:rPr>
+          <w:rStyle w:val="NormalTok"/>
+        </w:rPr>
+        <w:t xml:space="preserve">,</w:t>
+      </w:r>
+      <w:r>
+        <w:br/>
+      </w:r>
+      <w:r>
+        <w:rPr>
+          <w:rStyle w:val="NormalTok"/>
+        </w:rPr>
+        <w:t xml:space="preserve">                             </w:t>
+      </w:r>
+      <w:r>
+        <w:rPr>
+          <w:rStyle w:val="StringTok"/>
+        </w:rPr>
+        <w:t xml:space="preserve">'QUERÉTARO'</w:t>
+      </w:r>
+      <w:r>
+        <w:rPr>
+          <w:rStyle w:val="NormalTok"/>
+        </w:rPr>
+        <w:t xml:space="preserve"> </w:t>
+      </w:r>
+      <w:r>
+        <w:rPr>
+          <w:rStyle w:val="OtherTok"/>
+        </w:rPr>
+        <w:t xml:space="preserve">=</w:t>
+      </w:r>
+      <w:r>
+        <w:rPr>
+          <w:rStyle w:val="NormalTok"/>
+        </w:rPr>
+        <w:t xml:space="preserve"> </w:t>
+      </w:r>
+      <w:r>
+        <w:rPr>
+          <w:rStyle w:val="StringTok"/>
+        </w:rPr>
+        <w:t xml:space="preserve">'QUERETARO'</w:t>
+      </w:r>
+      <w:r>
+        <w:rPr>
+          <w:rStyle w:val="NormalTok"/>
+        </w:rPr>
+        <w:t xml:space="preserve">,</w:t>
+      </w:r>
+      <w:r>
+        <w:br/>
+      </w:r>
+      <w:r>
+        <w:rPr>
+          <w:rStyle w:val="NormalTok"/>
+        </w:rPr>
+        <w:t xml:space="preserve">                             </w:t>
+      </w:r>
+      <w:r>
+        <w:rPr>
+          <w:rStyle w:val="StringTok"/>
+        </w:rPr>
+        <w:t xml:space="preserve">'SAN LUIS POTOSÍ'</w:t>
+      </w:r>
+      <w:r>
+        <w:rPr>
+          <w:rStyle w:val="NormalTok"/>
+        </w:rPr>
+        <w:t xml:space="preserve"> </w:t>
+      </w:r>
+      <w:r>
+        <w:rPr>
+          <w:rStyle w:val="OtherTok"/>
+        </w:rPr>
+        <w:t xml:space="preserve">=</w:t>
+      </w:r>
+      <w:r>
+        <w:rPr>
+          <w:rStyle w:val="NormalTok"/>
+        </w:rPr>
+        <w:t xml:space="preserve"> </w:t>
+      </w:r>
+      <w:r>
+        <w:rPr>
+          <w:rStyle w:val="StringTok"/>
+        </w:rPr>
+        <w:t xml:space="preserve">'SAN LUIS POTOSI'</w:t>
+      </w:r>
+      <w:r>
+        <w:rPr>
+          <w:rStyle w:val="NormalTok"/>
+        </w:rPr>
+        <w:t xml:space="preserve">,</w:t>
+      </w:r>
+      <w:r>
+        <w:br/>
+      </w:r>
+      <w:r>
+        <w:rPr>
+          <w:rStyle w:val="NormalTok"/>
+        </w:rPr>
+        <w:t xml:space="preserve">                             </w:t>
+      </w:r>
+      <w:r>
+        <w:rPr>
+          <w:rStyle w:val="StringTok"/>
+        </w:rPr>
+        <w:t xml:space="preserve">'VERACRUZ DE IGNACIO DE LA LLAVE'</w:t>
+      </w:r>
+      <w:r>
+        <w:rPr>
+          <w:rStyle w:val="NormalTok"/>
+        </w:rPr>
+        <w:t xml:space="preserve"> </w:t>
+      </w:r>
+      <w:r>
+        <w:rPr>
+          <w:rStyle w:val="OtherTok"/>
+        </w:rPr>
+        <w:t xml:space="preserve">=</w:t>
+      </w:r>
+      <w:r>
+        <w:rPr>
+          <w:rStyle w:val="NormalTok"/>
+        </w:rPr>
+        <w:t xml:space="preserve"> </w:t>
+      </w:r>
+      <w:r>
+        <w:rPr>
+          <w:rStyle w:val="StringTok"/>
+        </w:rPr>
+        <w:t xml:space="preserve">'VERACRUZ'</w:t>
+      </w:r>
+      <w:r>
+        <w:rPr>
+          <w:rStyle w:val="NormalTok"/>
+        </w:rPr>
+        <w:t xml:space="preserve">,</w:t>
+      </w:r>
+      <w:r>
+        <w:br/>
+      </w:r>
+      <w:r>
+        <w:rPr>
+          <w:rStyle w:val="NormalTok"/>
+        </w:rPr>
+        <w:t xml:space="preserve">                             </w:t>
+      </w:r>
+      <w:r>
+        <w:rPr>
+          <w:rStyle w:val="StringTok"/>
+        </w:rPr>
+        <w:t xml:space="preserve">'NUEVO LEÓN'</w:t>
+      </w:r>
+      <w:r>
+        <w:rPr>
+          <w:rStyle w:val="NormalTok"/>
+        </w:rPr>
+        <w:t xml:space="preserve"> </w:t>
+      </w:r>
+      <w:r>
+        <w:rPr>
+          <w:rStyle w:val="OtherTok"/>
+        </w:rPr>
+        <w:t xml:space="preserve">=</w:t>
+      </w:r>
+      <w:r>
+        <w:rPr>
+          <w:rStyle w:val="NormalTok"/>
+        </w:rPr>
+        <w:t xml:space="preserve"> </w:t>
+      </w:r>
+      <w:r>
+        <w:rPr>
+          <w:rStyle w:val="StringTok"/>
+        </w:rPr>
+        <w:t xml:space="preserve">'NUEVO LEON'</w:t>
+      </w:r>
+      <w:r>
+        <w:rPr>
+          <w:rStyle w:val="NormalTok"/>
+        </w:rPr>
+        <w:t xml:space="preserve">,</w:t>
+      </w:r>
+      <w:r>
+        <w:br/>
+      </w:r>
+      <w:r>
+        <w:rPr>
+          <w:rStyle w:val="NormalTok"/>
+        </w:rPr>
+        <w:t xml:space="preserve">                             </w:t>
+      </w:r>
+      <w:r>
+        <w:rPr>
+          <w:rStyle w:val="StringTok"/>
+        </w:rPr>
+        <w:t xml:space="preserve">'COAHUILA DE ZARAGOZA'</w:t>
+      </w:r>
+      <w:r>
+        <w:rPr>
+          <w:rStyle w:val="NormalTok"/>
+        </w:rPr>
+        <w:t xml:space="preserve"> </w:t>
+      </w:r>
+      <w:r>
+        <w:rPr>
+          <w:rStyle w:val="OtherTok"/>
+        </w:rPr>
+        <w:t xml:space="preserve">=</w:t>
+      </w:r>
+      <w:r>
+        <w:rPr>
+          <w:rStyle w:val="NormalTok"/>
+        </w:rPr>
+        <w:t xml:space="preserve"> </w:t>
+      </w:r>
+      <w:r>
+        <w:rPr>
+          <w:rStyle w:val="StringTok"/>
+        </w:rPr>
+        <w:t xml:space="preserve">'COAHUILA'</w:t>
+      </w:r>
+      <w:r>
+        <w:rPr>
+          <w:rStyle w:val="NormalTok"/>
+        </w:rPr>
+        <w:t xml:space="preserve">,</w:t>
+      </w:r>
+      <w:r>
+        <w:br/>
+      </w:r>
+      <w:r>
+        <w:rPr>
+          <w:rStyle w:val="NormalTok"/>
+        </w:rPr>
+        <w:t xml:space="preserve">                             </w:t>
+      </w:r>
+      <w:r>
+        <w:rPr>
+          <w:rStyle w:val="StringTok"/>
+        </w:rPr>
+        <w:t xml:space="preserve">'YUCATÁN'</w:t>
+      </w:r>
+      <w:r>
+        <w:rPr>
+          <w:rStyle w:val="NormalTok"/>
+        </w:rPr>
+        <w:t xml:space="preserve"> </w:t>
+      </w:r>
+      <w:r>
+        <w:rPr>
+          <w:rStyle w:val="OtherTok"/>
+        </w:rPr>
+        <w:t xml:space="preserve">=</w:t>
+      </w:r>
+      <w:r>
+        <w:rPr>
+          <w:rStyle w:val="NormalTok"/>
+        </w:rPr>
+        <w:t xml:space="preserve"> </w:t>
+      </w:r>
+      <w:r>
+        <w:rPr>
+          <w:rStyle w:val="StringTok"/>
+        </w:rPr>
+        <w:t xml:space="preserve">'YUCATAN'</w:t>
+      </w:r>
+      <w:r>
+        <w:rPr>
+          <w:rStyle w:val="NormalTok"/>
+        </w:rPr>
+        <w:t xml:space="preserve">)) </w:t>
+      </w:r>
+      <w:r>
+        <w:rPr>
+          <w:rStyle w:val="SpecialCharTok"/>
+        </w:rPr>
+        <w:t xml:space="preserve">%&gt;%</w:t>
+      </w:r>
+      <w:r>
+        <w:rPr>
+          <w:rStyle w:val="NormalTok"/>
+        </w:rPr>
+        <w:t xml:space="preserve"> </w:t>
+      </w:r>
+      <w:r>
+        <w:br/>
+      </w:r>
+      <w:r>
+        <w:rPr>
+          <w:rStyle w:val="NormalTok"/>
+        </w:rPr>
+        <w:t xml:space="preserve">  </w:t>
+      </w:r>
+      <w:r>
+        <w:rPr>
+          <w:rStyle w:val="FunctionTok"/>
+        </w:rPr>
+        <w:t xml:space="preserve">left_join</w:t>
+      </w:r>
+      <w:r>
+        <w:rPr>
+          <w:rStyle w:val="NormalTok"/>
+        </w:rPr>
+        <w:t xml:space="preserve">(data_Mexico_states, </w:t>
+      </w:r>
+      <w:r>
+        <w:rPr>
+          <w:rStyle w:val="AttributeTok"/>
+        </w:rPr>
+        <w:t xml:space="preserve">by =</w:t>
+      </w:r>
+      <w:r>
+        <w:rPr>
+          <w:rStyle w:val="NormalTok"/>
+        </w:rPr>
+        <w:t xml:space="preserve"> </w:t>
+      </w:r>
+      <w:r>
+        <w:rPr>
+          <w:rStyle w:val="FunctionTok"/>
+        </w:rPr>
+        <w:t xml:space="preserve">c</w:t>
+      </w:r>
+      <w:r>
+        <w:rPr>
+          <w:rStyle w:val="NormalTok"/>
+        </w:rPr>
+        <w:t xml:space="preserve">(</w:t>
+      </w:r>
+      <w:r>
+        <w:rPr>
+          <w:rStyle w:val="StringTok"/>
+        </w:rPr>
+        <w:t xml:space="preserve">"state_name"</w:t>
+      </w:r>
+      <w:r>
+        <w:rPr>
+          <w:rStyle w:val="NormalTok"/>
+        </w:rPr>
+        <w:t xml:space="preserve"> </w:t>
+      </w:r>
+      <w:r>
+        <w:rPr>
+          <w:rStyle w:val="OtherTok"/>
+        </w:rPr>
+        <w:t xml:space="preserve">=</w:t>
+      </w:r>
+      <w:r>
+        <w:rPr>
+          <w:rStyle w:val="NormalTok"/>
+        </w:rPr>
+        <w:t xml:space="preserve"> </w:t>
+      </w:r>
+      <w:r>
+        <w:rPr>
+          <w:rStyle w:val="StringTok"/>
+        </w:rPr>
+        <w:t xml:space="preserve">"ENTIDAD"</w:t>
+      </w:r>
+      <w:r>
+        <w:rPr>
+          <w:rStyle w:val="NormalTok"/>
+        </w:rPr>
+        <w:t xml:space="preserve">))</w:t>
+      </w:r>
+    </w:p>
+    <w:p>
+      <w:pPr>
+        <w:pStyle w:val="FirstParagraph"/>
+      </w:pPr>
+      <w:r>
+        <w:t xml:space="preserve">We generate a heatmap of kidnapping rates across Mexican states utilising the</w:t>
+      </w:r>
+      <w:r>
+        <w:t xml:space="preserve"> </w:t>
+      </w:r>
+      <w:r>
+        <w:rPr>
+          <w:rStyle w:val="VerbatimChar"/>
+        </w:rPr>
+        <w:t xml:space="preserve">ggplot2</w:t>
+      </w:r>
+      <w:r>
+        <w:t xml:space="preserve"> </w:t>
+      </w:r>
+      <w:r>
+        <w:t xml:space="preserve">package and customise the fill colors. The output has been saved as a PNG file named</w:t>
+      </w:r>
+      <w:r>
+        <w:t xml:space="preserve"> </w:t>
+      </w:r>
+      <w:r>
+        <w:t xml:space="preserve">‘</w:t>
+      </w:r>
+      <w:r>
+        <w:t xml:space="preserve">Mexico_map.png</w:t>
+      </w:r>
+      <w:r>
+        <w:t xml:space="preserve">’</w:t>
+      </w:r>
+      <w:r>
+        <w:t xml:space="preserve"> </w:t>
+      </w:r>
+      <w:r>
+        <w:t xml:space="preserve">in the specified directory.</w:t>
       </w:r>
     </w:p>
     <w:p>
@@ -1310,79 +2578,98 @@
       </w:pPr>
       <w:r>
         <w:rPr>
-          <w:rStyle w:val="VerbatimChar"/>
-        </w:rPr>
-        <w:t xml:space="preserve">## [1] 17.5</w:t>
-      </w:r>
-    </w:p>
-    <w:p>
-      <w:pPr>
-        <w:pStyle w:val="SourceCode"/>
-      </w:pPr>
-      <w:r>
-        <w:rPr>
           <w:rStyle w:val="FunctionTok"/>
         </w:rPr>
-        <w:t xml:space="preserve">sd</w:t>
-      </w:r>
-      <w:r>
-        <w:rPr>
-          <w:rStyle w:val="NormalTok"/>
-        </w:rPr>
-        <w:t xml:space="preserve">(data_Mexico_states</w:t>
+        <w:t xml:space="preserve">ggplot</w:t>
+      </w:r>
+      <w:r>
+        <w:rPr>
+          <w:rStyle w:val="NormalTok"/>
+        </w:rPr>
+        <w:t xml:space="preserve">(</w:t>
+      </w:r>
+      <w:r>
+        <w:rPr>
+          <w:rStyle w:val="AttributeTok"/>
+        </w:rPr>
+        <w:t xml:space="preserve">data =</w:t>
+      </w:r>
+      <w:r>
+        <w:rPr>
+          <w:rStyle w:val="NormalTok"/>
+        </w:rPr>
+        <w:t xml:space="preserve"> states_geojson) </w:t>
       </w:r>
       <w:r>
         <w:rPr>
           <w:rStyle w:val="SpecialCharTok"/>
         </w:rPr>
-        <w:t xml:space="preserve">$</w:t>
-      </w:r>
-      <w:r>
-        <w:rPr>
-          <w:rStyle w:val="NormalTok"/>
-        </w:rPr>
-        <w:t xml:space="preserve">secuestro)</w:t>
-      </w:r>
-    </w:p>
-    <w:p>
-      <w:pPr>
-        <w:pStyle w:val="SourceCode"/>
-      </w:pPr>
-      <w:r>
-        <w:rPr>
-          <w:rStyle w:val="VerbatimChar"/>
-        </w:rPr>
-        <w:t xml:space="preserve">## [1] 46.07733</w:t>
-      </w:r>
-    </w:p>
-    <w:p>
-      <w:pPr>
-        <w:pStyle w:val="FirstParagraph"/>
-      </w:pPr>
-      <w:r>
-        <w:t xml:space="preserve">We conducted a histogram analysis to visually assess the distribution.</w:t>
-      </w:r>
-    </w:p>
-    <w:p>
-      <w:pPr>
-        <w:pStyle w:val="SourceCode"/>
-      </w:pPr>
+        <w:t xml:space="preserve">+</w:t>
+      </w:r>
+      <w:r>
+        <w:br/>
+      </w:r>
+      <w:r>
+        <w:rPr>
+          <w:rStyle w:val="NormalTok"/>
+        </w:rPr>
+        <w:t xml:space="preserve">  </w:t>
+      </w:r>
       <w:r>
         <w:rPr>
           <w:rStyle w:val="FunctionTok"/>
         </w:rPr>
-        <w:t xml:space="preserve">ggplot</w:t>
-      </w:r>
-      <w:r>
-        <w:rPr>
-          <w:rStyle w:val="NormalTok"/>
-        </w:rPr>
-        <w:t xml:space="preserve">(data_Mexico_states, </w:t>
+        <w:t xml:space="preserve">ggtitle</w:t>
+      </w:r>
+      <w:r>
+        <w:rPr>
+          <w:rStyle w:val="NormalTok"/>
+        </w:rPr>
+        <w:t xml:space="preserve">(</w:t>
+      </w:r>
+      <w:r>
+        <w:rPr>
+          <w:rStyle w:val="StringTok"/>
+        </w:rPr>
+        <w:t xml:space="preserve">"Rate of kidnappings per 100,000 residents in Mexico states"</w:t>
+      </w:r>
+      <w:r>
+        <w:rPr>
+          <w:rStyle w:val="NormalTok"/>
+        </w:rPr>
+        <w:t xml:space="preserve">) </w:t>
+      </w:r>
+      <w:r>
+        <w:rPr>
+          <w:rStyle w:val="SpecialCharTok"/>
+        </w:rPr>
+        <w:t xml:space="preserve">+</w:t>
+      </w:r>
+      <w:r>
+        <w:br/>
+      </w:r>
+      <w:r>
+        <w:rPr>
+          <w:rStyle w:val="NormalTok"/>
+        </w:rPr>
+        <w:t xml:space="preserve">  </w:t>
       </w:r>
       <w:r>
         <w:rPr>
           <w:rStyle w:val="FunctionTok"/>
         </w:rPr>
+        <w:t xml:space="preserve">geom_sf</w:t>
+      </w:r>
+      <w:r>
+        <w:rPr>
+          <w:rStyle w:val="NormalTok"/>
+        </w:rPr>
+        <w:t xml:space="preserve">(</w:t>
+      </w:r>
+      <w:r>
+        <w:rPr>
+          <w:rStyle w:val="FunctionTok"/>
+        </w:rPr>
         <w:t xml:space="preserve">aes</w:t>
       </w:r>
       <w:r>
@@ -1395,13 +2682,13 @@
         <w:rPr>
           <w:rStyle w:val="AttributeTok"/>
         </w:rPr>
-        <w:t xml:space="preserve">x =</w:t>
-      </w:r>
-      <w:r>
-        <w:rPr>
-          <w:rStyle w:val="NormalTok"/>
-        </w:rPr>
-        <w:t xml:space="preserve"> secuestro)) </w:t>
+        <w:t xml:space="preserve">fill =</w:t>
+      </w:r>
+      <w:r>
+        <w:rPr>
+          <w:rStyle w:val="NormalTok"/>
+        </w:rPr>
+        <w:t xml:space="preserve"> secuestro_rate)) </w:t>
       </w:r>
       <w:r>
         <w:rPr>
@@ -1410,12 +2697,6 @@
         <w:t xml:space="preserve">+</w:t>
       </w:r>
       <w:r>
-        <w:rPr>
-          <w:rStyle w:val="NormalTok"/>
-        </w:rPr>
-        <w:t xml:space="preserve"> </w:t>
-      </w:r>
-      <w:r>
         <w:br/>
       </w:r>
       <w:r>
@@ -1428,13 +2709,37 @@
         <w:rPr>
           <w:rStyle w:val="FunctionTok"/>
         </w:rPr>
-        <w:t xml:space="preserve">geom_histogram</w:t>
-      </w:r>
-      <w:r>
-        <w:rPr>
-          <w:rStyle w:val="NormalTok"/>
-        </w:rPr>
-        <w:t xml:space="preserve">() </w:t>
+        <w:t xml:space="preserve">scale_fill_viridis</w:t>
+      </w:r>
+      <w:r>
+        <w:rPr>
+          <w:rStyle w:val="NormalTok"/>
+        </w:rPr>
+        <w:t xml:space="preserve">(</w:t>
+      </w:r>
+      <w:r>
+        <w:rPr>
+          <w:rStyle w:val="AttributeTok"/>
+        </w:rPr>
+        <w:t xml:space="preserve">option =</w:t>
+      </w:r>
+      <w:r>
+        <w:rPr>
+          <w:rStyle w:val="NormalTok"/>
+        </w:rPr>
+        <w:t xml:space="preserve"> </w:t>
+      </w:r>
+      <w:r>
+        <w:rPr>
+          <w:rStyle w:val="StringTok"/>
+        </w:rPr>
+        <w:t xml:space="preserve">"magma"</w:t>
+      </w:r>
+      <w:r>
+        <w:rPr>
+          <w:rStyle w:val="NormalTok"/>
+        </w:rPr>
+        <w:t xml:space="preserve">) </w:t>
       </w:r>
       <w:r>
         <w:rPr>
@@ -1455,7 +2760,7 @@
         <w:rPr>
           <w:rStyle w:val="FunctionTok"/>
         </w:rPr>
-        <w:t xml:space="preserve">theme_minimal</w:t>
+        <w:t xml:space="preserve">theme_void</w:t>
       </w:r>
       <w:r>
         <w:rPr>
@@ -1473,18 +2778,18 @@
           <wp:inline>
             <wp:extent cx="4620126" cy="3696101"/>
             <wp:effectExtent b="0" l="0" r="0" t="0"/>
-            <wp:docPr descr="" title="" id="22" name="Picture"/>
+            <wp:docPr descr="" title="" id="24" name="Picture"/>
             <a:graphic>
               <a:graphicData uri="http://schemas.openxmlformats.org/drawingml/2006/picture">
                 <pic:pic>
                   <pic:nvPicPr>
-                    <pic:cNvPr descr="exemplar-activity-3_files/figure-docx/histogram-1.png" id="23" name="Picture"/>
+                    <pic:cNvPr descr="exemplar-activity-3_files/figure-docx/visualise%20map%20no%20show-1.png" id="25" name="Picture"/>
                     <pic:cNvPicPr>
                       <a:picLocks noChangeArrowheads="1" noChangeAspect="1"/>
                     </pic:cNvPicPr>
                   </pic:nvPicPr>
                   <pic:blipFill>
-                    <a:blip r:embed="rId21"/>
+                    <a:blip r:embed="rId23"/>
                     <a:stretch>
                       <a:fillRect/>
                     </a:stretch>
@@ -1513,62 +2818,13 @@
     </w:p>
     <w:p>
       <w:pPr>
-        <w:pStyle w:val="BodyText"/>
-      </w:pPr>
-      <w:r>
-        <w:t xml:space="preserve">We observe the top three states (MEXICO, TAMAULIPAS, and VERACRUZ) stand out, with remarkably larger number of kidnappings that the rest of the country. To assess if these states are more at risk to kidnappings, we considered the kidnapping rate per population. It is possible that the three states have higher kidnapping counts because they have large populations, where more people can lead more crime incident, including kidnappings. To account this, we calculate kidnapping rates per 100,000 residents. We obtained census data from the National Institute of Statistics and Geography (INEGI):</w:t>
-      </w:r>
-      <w:r>
-        <w:t xml:space="preserve"> </w:t>
-      </w:r>
-      <w:hyperlink r:id="rId24">
-        <w:r>
-          <w:rPr>
-            <w:rStyle w:val="Hyperlink"/>
-          </w:rPr>
-          <w:t xml:space="preserve">https://www.inegi.org.mx/app/tabulados/default.html?nc=mdemo02</w:t>
-        </w:r>
-      </w:hyperlink>
-      <w:r>
-        <w:t xml:space="preserve">.</w:t>
-      </w:r>
-    </w:p>
-    <w:p>
-      <w:pPr>
         <w:pStyle w:val="SourceCode"/>
       </w:pPr>
       <w:r>
         <w:rPr>
-          <w:rStyle w:val="CommentTok"/>
-        </w:rPr>
-        <w:t xml:space="preserve">#Read csv file with population data</w:t>
-      </w:r>
-      <w:r>
-        <w:br/>
-      </w:r>
-      <w:r>
-        <w:rPr>
-          <w:rStyle w:val="NormalTok"/>
-        </w:rPr>
-        <w:t xml:space="preserve">population </w:t>
-      </w:r>
-      <w:r>
-        <w:rPr>
-          <w:rStyle w:val="OtherTok"/>
-        </w:rPr>
-        <w:t xml:space="preserve">&lt;-</w:t>
-      </w:r>
-      <w:r>
-        <w:rPr>
-          <w:rStyle w:val="NormalTok"/>
-        </w:rPr>
-        <w:t xml:space="preserve"> </w:t>
-      </w:r>
-      <w:r>
-        <w:rPr>
           <w:rStyle w:val="FunctionTok"/>
         </w:rPr>
-        <w:t xml:space="preserve">read_csv</w:t>
+        <w:t xml:space="preserve">ggsave</w:t>
       </w:r>
       <w:r>
         <w:rPr>
@@ -1592,1273 +2848,75 @@
         <w:rPr>
           <w:rStyle w:val="StringTok"/>
         </w:rPr>
-        <w:t xml:space="preserve">"data/Population2010.csv"</w:t>
-      </w:r>
-      <w:r>
-        <w:rPr>
-          <w:rStyle w:val="NormalTok"/>
-        </w:rPr>
-        <w:t xml:space="preserve">))</w:t>
-      </w:r>
-    </w:p>
-    <w:p>
-      <w:pPr>
-        <w:pStyle w:val="SourceCode"/>
-      </w:pPr>
-      <w:r>
-        <w:rPr>
-          <w:rStyle w:val="VerbatimChar"/>
-        </w:rPr>
-        <w:t xml:space="preserve">## Rows: 32 Columns: 2</w:t>
-      </w:r>
-      <w:r>
-        <w:br/>
-      </w:r>
-      <w:r>
-        <w:rPr>
-          <w:rStyle w:val="VerbatimChar"/>
-        </w:rPr>
-        <w:t xml:space="preserve">## ── Column specification ────────────────────────────────────────────────────────</w:t>
-      </w:r>
-      <w:r>
-        <w:br/>
-      </w:r>
-      <w:r>
-        <w:rPr>
-          <w:rStyle w:val="VerbatimChar"/>
-        </w:rPr>
-        <w:t xml:space="preserve">## Delimiter: ","</w:t>
-      </w:r>
-      <w:r>
-        <w:br/>
-      </w:r>
-      <w:r>
-        <w:rPr>
-          <w:rStyle w:val="VerbatimChar"/>
-        </w:rPr>
-        <w:t xml:space="preserve">## chr (1): STATE</w:t>
-      </w:r>
-      <w:r>
-        <w:br/>
-      </w:r>
-      <w:r>
-        <w:rPr>
-          <w:rStyle w:val="VerbatimChar"/>
-        </w:rPr>
-        <w:t xml:space="preserve">## dbl (1): Population2010</w:t>
-      </w:r>
-      <w:r>
-        <w:br/>
-      </w:r>
-      <w:r>
-        <w:rPr>
-          <w:rStyle w:val="VerbatimChar"/>
-        </w:rPr>
-        <w:t xml:space="preserve">## </w:t>
-      </w:r>
-      <w:r>
-        <w:br/>
-      </w:r>
-      <w:r>
-        <w:rPr>
-          <w:rStyle w:val="VerbatimChar"/>
-        </w:rPr>
-        <w:t xml:space="preserve">## ℹ Use `spec()` to retrieve the full column specification for this data.</w:t>
-      </w:r>
-      <w:r>
-        <w:br/>
-      </w:r>
-      <w:r>
-        <w:rPr>
-          <w:rStyle w:val="VerbatimChar"/>
-        </w:rPr>
-        <w:t xml:space="preserve">## ℹ Specify the column types or set `show_col_types = FALSE` to quiet this message.</w:t>
+        <w:t xml:space="preserve">"exemplar-activities/Mexico_map.png"</w:t>
+      </w:r>
+      <w:r>
+        <w:rPr>
+          <w:rStyle w:val="NormalTok"/>
+        </w:rPr>
+        <w:t xml:space="preserve">), </w:t>
+      </w:r>
+      <w:r>
+        <w:br/>
+      </w:r>
+      <w:r>
+        <w:rPr>
+          <w:rStyle w:val="NormalTok"/>
+        </w:rPr>
+        <w:t xml:space="preserve">       </w:t>
+      </w:r>
+      <w:r>
+        <w:rPr>
+          <w:rStyle w:val="AttributeTok"/>
+        </w:rPr>
+        <w:t xml:space="preserve">width =</w:t>
+      </w:r>
+      <w:r>
+        <w:rPr>
+          <w:rStyle w:val="NormalTok"/>
+        </w:rPr>
+        <w:t xml:space="preserve"> </w:t>
+      </w:r>
+      <w:r>
+        <w:rPr>
+          <w:rStyle w:val="DecValTok"/>
+        </w:rPr>
+        <w:t xml:space="preserve">10</w:t>
+      </w:r>
+      <w:r>
+        <w:rPr>
+          <w:rStyle w:val="NormalTok"/>
+        </w:rPr>
+        <w:t xml:space="preserve">, </w:t>
+      </w:r>
+      <w:r>
+        <w:rPr>
+          <w:rStyle w:val="AttributeTok"/>
+        </w:rPr>
+        <w:t xml:space="preserve">height =</w:t>
+      </w:r>
+      <w:r>
+        <w:rPr>
+          <w:rStyle w:val="NormalTok"/>
+        </w:rPr>
+        <w:t xml:space="preserve"> </w:t>
+      </w:r>
+      <w:r>
+        <w:rPr>
+          <w:rStyle w:val="DecValTok"/>
+        </w:rPr>
+        <w:t xml:space="preserve">7</w:t>
+      </w:r>
+      <w:r>
+        <w:rPr>
+          <w:rStyle w:val="NormalTok"/>
+        </w:rPr>
+        <w:t xml:space="preserve">)</w:t>
       </w:r>
     </w:p>
     <w:p>
       <w:pPr>
         <w:pStyle w:val="FirstParagraph"/>
-      </w:pPr>
-      <w:r>
-        <w:t xml:space="preserve">To link the population data with the kidnapping data, we combined the two tables using a common identifier, which remains as</w:t>
-      </w:r>
-      <w:r>
-        <w:t xml:space="preserve"> </w:t>
-      </w:r>
-      <w:r>
-        <w:rPr>
-          <w:rStyle w:val="VerbatimChar"/>
-        </w:rPr>
-        <w:t xml:space="preserve">ENTIDAD</w:t>
-      </w:r>
-      <w:r>
-        <w:t xml:space="preserve"> </w:t>
-      </w:r>
-      <w:r>
-        <w:t xml:space="preserve">in the crime data and</w:t>
-      </w:r>
-      <w:r>
-        <w:t xml:space="preserve"> </w:t>
-      </w:r>
-      <w:r>
-        <w:rPr>
-          <w:rStyle w:val="VerbatimChar"/>
-        </w:rPr>
-        <w:t xml:space="preserve">STATE</w:t>
-      </w:r>
-      <w:r>
-        <w:t xml:space="preserve"> </w:t>
-      </w:r>
-      <w:r>
-        <w:t xml:space="preserve">in INEGI’s population statistics. We employ the left_join() function.</w:t>
-      </w:r>
-    </w:p>
-    <w:p>
-      <w:pPr>
-        <w:pStyle w:val="SourceCode"/>
-      </w:pPr>
-      <w:r>
-        <w:rPr>
-          <w:rStyle w:val="CommentTok"/>
-        </w:rPr>
-        <w:t xml:space="preserve">#Merge with crime data and calculate crime rates</w:t>
-      </w:r>
-      <w:r>
-        <w:br/>
-      </w:r>
-      <w:r>
-        <w:rPr>
-          <w:rStyle w:val="NormalTok"/>
-        </w:rPr>
-        <w:t xml:space="preserve">data_Mexico_states </w:t>
-      </w:r>
-      <w:r>
-        <w:rPr>
-          <w:rStyle w:val="OtherTok"/>
-        </w:rPr>
-        <w:t xml:space="preserve">&lt;-</w:t>
-      </w:r>
-      <w:r>
-        <w:rPr>
-          <w:rStyle w:val="NormalTok"/>
-        </w:rPr>
-        <w:t xml:space="preserve"> data_Mexico_states </w:t>
-      </w:r>
-      <w:r>
-        <w:rPr>
-          <w:rStyle w:val="SpecialCharTok"/>
-        </w:rPr>
-        <w:t xml:space="preserve">%&gt;%</w:t>
-      </w:r>
-      <w:r>
-        <w:br/>
-      </w:r>
-      <w:r>
-        <w:rPr>
-          <w:rStyle w:val="NormalTok"/>
-        </w:rPr>
-        <w:t xml:space="preserve">  </w:t>
-      </w:r>
-      <w:r>
-        <w:rPr>
-          <w:rStyle w:val="FunctionTok"/>
-        </w:rPr>
-        <w:t xml:space="preserve">left_join</w:t>
-      </w:r>
-      <w:r>
-        <w:rPr>
-          <w:rStyle w:val="NormalTok"/>
-        </w:rPr>
-        <w:t xml:space="preserve">(population, </w:t>
-      </w:r>
-      <w:r>
-        <w:rPr>
-          <w:rStyle w:val="AttributeTok"/>
-        </w:rPr>
-        <w:t xml:space="preserve">by =</w:t>
-      </w:r>
-      <w:r>
-        <w:rPr>
-          <w:rStyle w:val="NormalTok"/>
-        </w:rPr>
-        <w:t xml:space="preserve"> </w:t>
-      </w:r>
-      <w:r>
-        <w:rPr>
-          <w:rStyle w:val="FunctionTok"/>
-        </w:rPr>
-        <w:t xml:space="preserve">c</w:t>
-      </w:r>
-      <w:r>
-        <w:rPr>
-          <w:rStyle w:val="NormalTok"/>
-        </w:rPr>
-        <w:t xml:space="preserve">(</w:t>
-      </w:r>
-      <w:r>
-        <w:rPr>
-          <w:rStyle w:val="StringTok"/>
-        </w:rPr>
-        <w:t xml:space="preserve">"ENTIDAD"</w:t>
-      </w:r>
-      <w:r>
-        <w:rPr>
-          <w:rStyle w:val="NormalTok"/>
-        </w:rPr>
-        <w:t xml:space="preserve"> </w:t>
-      </w:r>
-      <w:r>
-        <w:rPr>
-          <w:rStyle w:val="OtherTok"/>
-        </w:rPr>
-        <w:t xml:space="preserve">=</w:t>
-      </w:r>
-      <w:r>
-        <w:rPr>
-          <w:rStyle w:val="NormalTok"/>
-        </w:rPr>
-        <w:t xml:space="preserve"> </w:t>
-      </w:r>
-      <w:r>
-        <w:rPr>
-          <w:rStyle w:val="StringTok"/>
-        </w:rPr>
-        <w:t xml:space="preserve">"STATE"</w:t>
-      </w:r>
-      <w:r>
-        <w:rPr>
-          <w:rStyle w:val="NormalTok"/>
-        </w:rPr>
-        <w:t xml:space="preserve">)) </w:t>
-      </w:r>
-      <w:r>
-        <w:rPr>
-          <w:rStyle w:val="SpecialCharTok"/>
-        </w:rPr>
-        <w:t xml:space="preserve">%&gt;%</w:t>
-      </w:r>
-      <w:r>
-        <w:br/>
-      </w:r>
-      <w:r>
-        <w:rPr>
-          <w:rStyle w:val="NormalTok"/>
-        </w:rPr>
-        <w:t xml:space="preserve">  </w:t>
-      </w:r>
-      <w:r>
-        <w:rPr>
-          <w:rStyle w:val="FunctionTok"/>
-        </w:rPr>
-        <w:t xml:space="preserve">mutate</w:t>
-      </w:r>
-      <w:r>
-        <w:rPr>
-          <w:rStyle w:val="NormalTok"/>
-        </w:rPr>
-        <w:t xml:space="preserve">(</w:t>
-      </w:r>
-      <w:r>
-        <w:rPr>
-          <w:rStyle w:val="AttributeTok"/>
-        </w:rPr>
-        <w:t xml:space="preserve">secuestro_rate =</w:t>
-      </w:r>
-      <w:r>
-        <w:rPr>
-          <w:rStyle w:val="NormalTok"/>
-        </w:rPr>
-        <w:t xml:space="preserve"> secuestro </w:t>
-      </w:r>
-      <w:r>
-        <w:rPr>
-          <w:rStyle w:val="SpecialCharTok"/>
-        </w:rPr>
-        <w:t xml:space="preserve">/</w:t>
-      </w:r>
-      <w:r>
-        <w:rPr>
-          <w:rStyle w:val="NormalTok"/>
-        </w:rPr>
-        <w:t xml:space="preserve"> Population2010 </w:t>
-      </w:r>
-      <w:r>
-        <w:rPr>
-          <w:rStyle w:val="SpecialCharTok"/>
-        </w:rPr>
-        <w:t xml:space="preserve">*</w:t>
-      </w:r>
-      <w:r>
-        <w:rPr>
-          <w:rStyle w:val="NormalTok"/>
-        </w:rPr>
-        <w:t xml:space="preserve"> </w:t>
-      </w:r>
-      <w:r>
-        <w:rPr>
-          <w:rStyle w:val="DecValTok"/>
-        </w:rPr>
-        <w:t xml:space="preserve">100000</w:t>
-      </w:r>
-      <w:r>
-        <w:rPr>
-          <w:rStyle w:val="NormalTok"/>
-        </w:rPr>
-        <w:t xml:space="preserve">)</w:t>
-      </w:r>
-    </w:p>
-    <w:p>
-      <w:pPr>
-        <w:pStyle w:val="FirstParagraph"/>
-      </w:pPr>
-      <w:r>
-        <w:t xml:space="preserve">We examine the top 5 states with the highest kidnapping rate per 100,000.</w:t>
-      </w:r>
-    </w:p>
-    <w:p>
-      <w:pPr>
-        <w:pStyle w:val="SourceCode"/>
-      </w:pPr>
-      <w:r>
-        <w:rPr>
-          <w:rStyle w:val="FunctionTok"/>
-        </w:rPr>
-        <w:t xml:space="preserve">top_n</w:t>
-      </w:r>
-      <w:r>
-        <w:rPr>
-          <w:rStyle w:val="NormalTok"/>
-        </w:rPr>
-        <w:t xml:space="preserve">(data_Mexico_states, </w:t>
-      </w:r>
-      <w:r>
-        <w:rPr>
-          <w:rStyle w:val="DecValTok"/>
-        </w:rPr>
-        <w:t xml:space="preserve">3</w:t>
-      </w:r>
-      <w:r>
-        <w:rPr>
-          <w:rStyle w:val="NormalTok"/>
-        </w:rPr>
-        <w:t xml:space="preserve">, secuestro_rate)</w:t>
-      </w:r>
-    </w:p>
-    <w:p>
-      <w:pPr>
-        <w:pStyle w:val="SourceCode"/>
-      </w:pPr>
-      <w:r>
-        <w:rPr>
-          <w:rStyle w:val="VerbatimChar"/>
-        </w:rPr>
-        <w:t xml:space="preserve">## # A tibble: 3 × 4</w:t>
-      </w:r>
-      <w:r>
-        <w:br/>
-      </w:r>
-      <w:r>
-        <w:rPr>
-          <w:rStyle w:val="VerbatimChar"/>
-        </w:rPr>
-        <w:t xml:space="preserve">##   ENTIDAD    secuestro Population2010 secuestro_rate</w:t>
-      </w:r>
-      <w:r>
-        <w:br/>
-      </w:r>
-      <w:r>
-        <w:rPr>
-          <w:rStyle w:val="VerbatimChar"/>
-        </w:rPr>
-        <w:t xml:space="preserve">##   &lt;chr&gt;          &lt;dbl&gt;          &lt;dbl&gt;          &lt;dbl&gt;</w:t>
-      </w:r>
-      <w:r>
-        <w:br/>
-      </w:r>
-      <w:r>
-        <w:rPr>
-          <w:rStyle w:val="VerbatimChar"/>
-        </w:rPr>
-        <w:t xml:space="preserve">## 1 TABASCO           77        2238603           3.44</w:t>
-      </w:r>
-      <w:r>
-        <w:br/>
-      </w:r>
-      <w:r>
-        <w:rPr>
-          <w:rStyle w:val="VerbatimChar"/>
-        </w:rPr>
-        <w:t xml:space="preserve">## 2 TAMAULIPAS       140        3268554           4.28</w:t>
-      </w:r>
-      <w:r>
-        <w:br/>
-      </w:r>
-      <w:r>
-        <w:rPr>
-          <w:rStyle w:val="VerbatimChar"/>
-        </w:rPr>
-        <w:t xml:space="preserve">## 3 ZACATECAS         67        1490668           4.49</w:t>
-      </w:r>
-    </w:p>
-    <w:p>
-      <w:pPr>
-        <w:pStyle w:val="FirstParagraph"/>
-      </w:pPr>
-      <w:r>
-        <w:t xml:space="preserve">We observe that the states with the highest kidnapping rates are Tabasco and Zacatecas. Tamaulipas consistently stood out in both a high count and a high rate of kidnappings. This highlights the significant of exploring potential problem-solving interventions to mitigate kidnapping incident in this region.</w:t>
-      </w:r>
-    </w:p>
-    <w:p>
-      <w:pPr>
-        <w:pStyle w:val="BodyText"/>
-      </w:pPr>
-      <w:r>
-        <w:t xml:space="preserve">To further our understanding, we examine the spatial distribution of kidnappings and inspect any potential spatial relationships among these states through a thematic map. The spatial data in JSON format used in this exercise was obtained from the following source:</w:t>
-      </w:r>
-      <w:r>
-        <w:t xml:space="preserve"> </w:t>
-      </w:r>
-      <w:hyperlink r:id="rId25">
-        <w:r>
-          <w:rPr>
-            <w:rStyle w:val="Hyperlink"/>
-          </w:rPr>
-          <w:t xml:space="preserve">https://github.com/strotgen/mexico-leaflet/</w:t>
-        </w:r>
-      </w:hyperlink>
-      <w:r>
-        <w:t xml:space="preserve">.</w:t>
-      </w:r>
-    </w:p>
-    <w:p>
-      <w:pPr>
-        <w:pStyle w:val="BodyText"/>
-      </w:pPr>
-      <w:r>
-        <w:t xml:space="preserve">To link geographical information with kidnapping rates, we begin by importing geospatial data, which represents the Mexican state’s boundaries. We then standardise state names and merge the geospatial data with the kidnapping data to create a new data for spatial analysis.</w:t>
-      </w:r>
-    </w:p>
-    <w:p>
-      <w:pPr>
-        <w:pStyle w:val="SourceCode"/>
-      </w:pPr>
-      <w:r>
-        <w:rPr>
-          <w:rStyle w:val="CommentTok"/>
-        </w:rPr>
-        <w:t xml:space="preserve">#Read geojson of Mexico states</w:t>
-      </w:r>
-      <w:r>
-        <w:br/>
-      </w:r>
-      <w:r>
-        <w:rPr>
-          <w:rStyle w:val="CommentTok"/>
-        </w:rPr>
-        <w:t xml:space="preserve">#states_geojson &lt;- st_read("https://github.com/strotgen/mexico-leaflet/blob/master/states.geojson")</w:t>
-      </w:r>
-      <w:r>
-        <w:br/>
-      </w:r>
-      <w:r>
-        <w:rPr>
-          <w:rStyle w:val="NormalTok"/>
-        </w:rPr>
-        <w:t xml:space="preserve">states_geojson </w:t>
-      </w:r>
-      <w:r>
-        <w:rPr>
-          <w:rStyle w:val="OtherTok"/>
-        </w:rPr>
-        <w:t xml:space="preserve">&lt;-</w:t>
-      </w:r>
-      <w:r>
-        <w:rPr>
-          <w:rStyle w:val="NormalTok"/>
-        </w:rPr>
-        <w:t xml:space="preserve"> </w:t>
-      </w:r>
-      <w:r>
-        <w:rPr>
-          <w:rStyle w:val="FunctionTok"/>
-        </w:rPr>
-        <w:t xml:space="preserve">st_read</w:t>
-      </w:r>
-      <w:r>
-        <w:rPr>
-          <w:rStyle w:val="NormalTok"/>
-        </w:rPr>
-        <w:t xml:space="preserve">(</w:t>
-      </w:r>
-      <w:r>
-        <w:rPr>
-          <w:rStyle w:val="FunctionTok"/>
-        </w:rPr>
-        <w:t xml:space="preserve">here</w:t>
-      </w:r>
-      <w:r>
-        <w:rPr>
-          <w:rStyle w:val="NormalTok"/>
-        </w:rPr>
-        <w:t xml:space="preserve">(</w:t>
-      </w:r>
-      <w:r>
-        <w:rPr>
-          <w:rStyle w:val="StringTok"/>
-        </w:rPr>
-        <w:t xml:space="preserve">"data/states.geojson"</w:t>
-      </w:r>
-      <w:r>
-        <w:rPr>
-          <w:rStyle w:val="NormalTok"/>
-        </w:rPr>
-        <w:t xml:space="preserve">))</w:t>
-      </w:r>
-    </w:p>
-    <w:p>
-      <w:pPr>
-        <w:pStyle w:val="SourceCode"/>
-      </w:pPr>
-      <w:r>
-        <w:rPr>
-          <w:rStyle w:val="VerbatimChar"/>
-        </w:rPr>
-        <w:t xml:space="preserve">## Reading layer `states' from data source </w:t>
-      </w:r>
-      <w:r>
-        <w:br/>
-      </w:r>
-      <w:r>
-        <w:rPr>
-          <w:rStyle w:val="VerbatimChar"/>
-        </w:rPr>
-        <w:t xml:space="preserve">##   `\\nask.man.ac.uk\home$\Documents\GitHub\crim-data-south2\data\states.geojson' </w:t>
-      </w:r>
-      <w:r>
-        <w:br/>
-      </w:r>
-      <w:r>
-        <w:rPr>
-          <w:rStyle w:val="VerbatimChar"/>
-        </w:rPr>
-        <w:t xml:space="preserve">##   using driver `GeoJSON'</w:t>
-      </w:r>
-      <w:r>
-        <w:br/>
-      </w:r>
-      <w:r>
-        <w:rPr>
-          <w:rStyle w:val="VerbatimChar"/>
-        </w:rPr>
-        <w:t xml:space="preserve">## Simple feature collection with 32 features and 3 fields</w:t>
-      </w:r>
-      <w:r>
-        <w:br/>
-      </w:r>
-      <w:r>
-        <w:rPr>
-          <w:rStyle w:val="VerbatimChar"/>
-        </w:rPr>
-        <w:t xml:space="preserve">## Geometry type: MULTIPOLYGON</w:t>
-      </w:r>
-      <w:r>
-        <w:br/>
-      </w:r>
-      <w:r>
-        <w:rPr>
-          <w:rStyle w:val="VerbatimChar"/>
-        </w:rPr>
-        <w:t xml:space="preserve">## Dimension:     XY</w:t>
-      </w:r>
-      <w:r>
-        <w:br/>
-      </w:r>
-      <w:r>
-        <w:rPr>
-          <w:rStyle w:val="VerbatimChar"/>
-        </w:rPr>
-        <w:t xml:space="preserve">## Bounding box:  xmin: -118.4 ymin: 14.5321 xmax: -86.72404 ymax: 32.71865</w:t>
-      </w:r>
-      <w:r>
-        <w:br/>
-      </w:r>
-      <w:r>
-        <w:rPr>
-          <w:rStyle w:val="VerbatimChar"/>
-        </w:rPr>
-        <w:t xml:space="preserve">## Geodetic CRS:  WGS 84</w:t>
-      </w:r>
-    </w:p>
-    <w:p>
-      <w:pPr>
-        <w:pStyle w:val="SourceCode"/>
-      </w:pPr>
-      <w:r>
-        <w:rPr>
-          <w:rStyle w:val="CommentTok"/>
-        </w:rPr>
-        <w:t xml:space="preserve">#Merge crime rates with geojson file</w:t>
-      </w:r>
-      <w:r>
-        <w:br/>
-      </w:r>
-      <w:r>
-        <w:rPr>
-          <w:rStyle w:val="NormalTok"/>
-        </w:rPr>
-        <w:t xml:space="preserve">states_geojson </w:t>
-      </w:r>
-      <w:r>
-        <w:rPr>
-          <w:rStyle w:val="OtherTok"/>
-        </w:rPr>
-        <w:t xml:space="preserve">&lt;-</w:t>
-      </w:r>
-      <w:r>
-        <w:rPr>
-          <w:rStyle w:val="NormalTok"/>
-        </w:rPr>
-        <w:t xml:space="preserve"> states_geojson </w:t>
-      </w:r>
-      <w:r>
-        <w:rPr>
-          <w:rStyle w:val="SpecialCharTok"/>
-        </w:rPr>
-        <w:t xml:space="preserve">%&gt;%</w:t>
-      </w:r>
-      <w:r>
-        <w:br/>
-      </w:r>
-      <w:r>
-        <w:rPr>
-          <w:rStyle w:val="NormalTok"/>
-        </w:rPr>
-        <w:t xml:space="preserve">  </w:t>
-      </w:r>
-      <w:r>
-        <w:rPr>
-          <w:rStyle w:val="FunctionTok"/>
-        </w:rPr>
-        <w:t xml:space="preserve">mutate</w:t>
-      </w:r>
-      <w:r>
-        <w:rPr>
-          <w:rStyle w:val="NormalTok"/>
-        </w:rPr>
-        <w:t xml:space="preserve">(</w:t>
-      </w:r>
-      <w:r>
-        <w:rPr>
-          <w:rStyle w:val="AttributeTok"/>
-        </w:rPr>
-        <w:t xml:space="preserve">state_name =</w:t>
-      </w:r>
-      <w:r>
-        <w:rPr>
-          <w:rStyle w:val="NormalTok"/>
-        </w:rPr>
-        <w:t xml:space="preserve"> </w:t>
-      </w:r>
-      <w:r>
-        <w:rPr>
-          <w:rStyle w:val="FunctionTok"/>
-        </w:rPr>
-        <w:t xml:space="preserve">toupper</w:t>
-      </w:r>
-      <w:r>
-        <w:rPr>
-          <w:rStyle w:val="NormalTok"/>
-        </w:rPr>
-        <w:t xml:space="preserve">(state_name), </w:t>
-      </w:r>
-      <w:r>
-        <w:rPr>
-          <w:rStyle w:val="CommentTok"/>
-        </w:rPr>
-        <w:t xml:space="preserve">#capital letters for consistency</w:t>
-      </w:r>
-      <w:r>
-        <w:br/>
-      </w:r>
-      <w:r>
-        <w:rPr>
-          <w:rStyle w:val="NormalTok"/>
-        </w:rPr>
-        <w:t xml:space="preserve">         </w:t>
-      </w:r>
-      <w:r>
-        <w:rPr>
-          <w:rStyle w:val="AttributeTok"/>
-        </w:rPr>
-        <w:t xml:space="preserve">state_name =</w:t>
-      </w:r>
-      <w:r>
-        <w:rPr>
-          <w:rStyle w:val="NormalTok"/>
-        </w:rPr>
-        <w:t xml:space="preserve"> </w:t>
-      </w:r>
-      <w:r>
-        <w:rPr>
-          <w:rStyle w:val="FunctionTok"/>
-        </w:rPr>
-        <w:t xml:space="preserve">recode</w:t>
-      </w:r>
-      <w:r>
-        <w:rPr>
-          <w:rStyle w:val="NormalTok"/>
-        </w:rPr>
-        <w:t xml:space="preserve">(state_name, </w:t>
-      </w:r>
-      <w:r>
-        <w:rPr>
-          <w:rStyle w:val="CommentTok"/>
-        </w:rPr>
-        <w:t xml:space="preserve">#rename some states for consistency</w:t>
-      </w:r>
-      <w:r>
-        <w:br/>
-      </w:r>
-      <w:r>
-        <w:rPr>
-          <w:rStyle w:val="NormalTok"/>
-        </w:rPr>
-        <w:t xml:space="preserve">                             </w:t>
-      </w:r>
-      <w:r>
-        <w:rPr>
-          <w:rStyle w:val="StringTok"/>
-        </w:rPr>
-        <w:t xml:space="preserve">'DISTRITO FEDERAL'</w:t>
-      </w:r>
-      <w:r>
-        <w:rPr>
-          <w:rStyle w:val="NormalTok"/>
-        </w:rPr>
-        <w:t xml:space="preserve"> </w:t>
-      </w:r>
-      <w:r>
-        <w:rPr>
-          <w:rStyle w:val="OtherTok"/>
-        </w:rPr>
-        <w:t xml:space="preserve">=</w:t>
-      </w:r>
-      <w:r>
-        <w:rPr>
-          <w:rStyle w:val="NormalTok"/>
-        </w:rPr>
-        <w:t xml:space="preserve"> </w:t>
-      </w:r>
-      <w:r>
-        <w:rPr>
-          <w:rStyle w:val="StringTok"/>
-        </w:rPr>
-        <w:t xml:space="preserve">'CIUDAD DE MEXICO'</w:t>
-      </w:r>
-      <w:r>
-        <w:rPr>
-          <w:rStyle w:val="NormalTok"/>
-        </w:rPr>
-        <w:t xml:space="preserve">,</w:t>
-      </w:r>
-      <w:r>
-        <w:br/>
-      </w:r>
-      <w:r>
-        <w:rPr>
-          <w:rStyle w:val="NormalTok"/>
-        </w:rPr>
-        <w:t xml:space="preserve">                             </w:t>
-      </w:r>
-      <w:r>
-        <w:rPr>
-          <w:rStyle w:val="StringTok"/>
-        </w:rPr>
-        <w:t xml:space="preserve">'MÉXICO'</w:t>
-      </w:r>
-      <w:r>
-        <w:rPr>
-          <w:rStyle w:val="NormalTok"/>
-        </w:rPr>
-        <w:t xml:space="preserve"> </w:t>
-      </w:r>
-      <w:r>
-        <w:rPr>
-          <w:rStyle w:val="OtherTok"/>
-        </w:rPr>
-        <w:t xml:space="preserve">=</w:t>
-      </w:r>
-      <w:r>
-        <w:rPr>
-          <w:rStyle w:val="NormalTok"/>
-        </w:rPr>
-        <w:t xml:space="preserve"> </w:t>
-      </w:r>
-      <w:r>
-        <w:rPr>
-          <w:rStyle w:val="StringTok"/>
-        </w:rPr>
-        <w:t xml:space="preserve">'MEXICO'</w:t>
-      </w:r>
-      <w:r>
-        <w:rPr>
-          <w:rStyle w:val="NormalTok"/>
-        </w:rPr>
-        <w:t xml:space="preserve">,</w:t>
-      </w:r>
-      <w:r>
-        <w:br/>
-      </w:r>
-      <w:r>
-        <w:rPr>
-          <w:rStyle w:val="NormalTok"/>
-        </w:rPr>
-        <w:t xml:space="preserve">                             </w:t>
-      </w:r>
-      <w:r>
-        <w:rPr>
-          <w:rStyle w:val="StringTok"/>
-        </w:rPr>
-        <w:t xml:space="preserve">'MICHOACÁN DE OCAMPO'</w:t>
-      </w:r>
-      <w:r>
-        <w:rPr>
-          <w:rStyle w:val="NormalTok"/>
-        </w:rPr>
-        <w:t xml:space="preserve"> </w:t>
-      </w:r>
-      <w:r>
-        <w:rPr>
-          <w:rStyle w:val="OtherTok"/>
-        </w:rPr>
-        <w:t xml:space="preserve">=</w:t>
-      </w:r>
-      <w:r>
-        <w:rPr>
-          <w:rStyle w:val="NormalTok"/>
-        </w:rPr>
-        <w:t xml:space="preserve"> </w:t>
-      </w:r>
-      <w:r>
-        <w:rPr>
-          <w:rStyle w:val="StringTok"/>
-        </w:rPr>
-        <w:t xml:space="preserve">'MICHOACAN'</w:t>
-      </w:r>
-      <w:r>
-        <w:rPr>
-          <w:rStyle w:val="NormalTok"/>
-        </w:rPr>
-        <w:t xml:space="preserve">,</w:t>
-      </w:r>
-      <w:r>
-        <w:br/>
-      </w:r>
-      <w:r>
-        <w:rPr>
-          <w:rStyle w:val="NormalTok"/>
-        </w:rPr>
-        <w:t xml:space="preserve">                             </w:t>
-      </w:r>
-      <w:r>
-        <w:rPr>
-          <w:rStyle w:val="StringTok"/>
-        </w:rPr>
-        <w:t xml:space="preserve">'QUERÉTARO'</w:t>
-      </w:r>
-      <w:r>
-        <w:rPr>
-          <w:rStyle w:val="NormalTok"/>
-        </w:rPr>
-        <w:t xml:space="preserve"> </w:t>
-      </w:r>
-      <w:r>
-        <w:rPr>
-          <w:rStyle w:val="OtherTok"/>
-        </w:rPr>
-        <w:t xml:space="preserve">=</w:t>
-      </w:r>
-      <w:r>
-        <w:rPr>
-          <w:rStyle w:val="NormalTok"/>
-        </w:rPr>
-        <w:t xml:space="preserve"> </w:t>
-      </w:r>
-      <w:r>
-        <w:rPr>
-          <w:rStyle w:val="StringTok"/>
-        </w:rPr>
-        <w:t xml:space="preserve">'QUERETARO'</w:t>
-      </w:r>
-      <w:r>
-        <w:rPr>
-          <w:rStyle w:val="NormalTok"/>
-        </w:rPr>
-        <w:t xml:space="preserve">,</w:t>
-      </w:r>
-      <w:r>
-        <w:br/>
-      </w:r>
-      <w:r>
-        <w:rPr>
-          <w:rStyle w:val="NormalTok"/>
-        </w:rPr>
-        <w:t xml:space="preserve">                             </w:t>
-      </w:r>
-      <w:r>
-        <w:rPr>
-          <w:rStyle w:val="StringTok"/>
-        </w:rPr>
-        <w:t xml:space="preserve">'SAN LUIS POTOSÍ'</w:t>
-      </w:r>
-      <w:r>
-        <w:rPr>
-          <w:rStyle w:val="NormalTok"/>
-        </w:rPr>
-        <w:t xml:space="preserve"> </w:t>
-      </w:r>
-      <w:r>
-        <w:rPr>
-          <w:rStyle w:val="OtherTok"/>
-        </w:rPr>
-        <w:t xml:space="preserve">=</w:t>
-      </w:r>
-      <w:r>
-        <w:rPr>
-          <w:rStyle w:val="NormalTok"/>
-        </w:rPr>
-        <w:t xml:space="preserve"> </w:t>
-      </w:r>
-      <w:r>
-        <w:rPr>
-          <w:rStyle w:val="StringTok"/>
-        </w:rPr>
-        <w:t xml:space="preserve">'SAN LUIS POTOSI'</w:t>
-      </w:r>
-      <w:r>
-        <w:rPr>
-          <w:rStyle w:val="NormalTok"/>
-        </w:rPr>
-        <w:t xml:space="preserve">,</w:t>
-      </w:r>
-      <w:r>
-        <w:br/>
-      </w:r>
-      <w:r>
-        <w:rPr>
-          <w:rStyle w:val="NormalTok"/>
-        </w:rPr>
-        <w:t xml:space="preserve">                             </w:t>
-      </w:r>
-      <w:r>
-        <w:rPr>
-          <w:rStyle w:val="StringTok"/>
-        </w:rPr>
-        <w:t xml:space="preserve">'VERACRUZ DE IGNACIO DE LA LLAVE'</w:t>
-      </w:r>
-      <w:r>
-        <w:rPr>
-          <w:rStyle w:val="NormalTok"/>
-        </w:rPr>
-        <w:t xml:space="preserve"> </w:t>
-      </w:r>
-      <w:r>
-        <w:rPr>
-          <w:rStyle w:val="OtherTok"/>
-        </w:rPr>
-        <w:t xml:space="preserve">=</w:t>
-      </w:r>
-      <w:r>
-        <w:rPr>
-          <w:rStyle w:val="NormalTok"/>
-        </w:rPr>
-        <w:t xml:space="preserve"> </w:t>
-      </w:r>
-      <w:r>
-        <w:rPr>
-          <w:rStyle w:val="StringTok"/>
-        </w:rPr>
-        <w:t xml:space="preserve">'VERACRUZ'</w:t>
-      </w:r>
-      <w:r>
-        <w:rPr>
-          <w:rStyle w:val="NormalTok"/>
-        </w:rPr>
-        <w:t xml:space="preserve">,</w:t>
-      </w:r>
-      <w:r>
-        <w:br/>
-      </w:r>
-      <w:r>
-        <w:rPr>
-          <w:rStyle w:val="NormalTok"/>
-        </w:rPr>
-        <w:t xml:space="preserve">                             </w:t>
-      </w:r>
-      <w:r>
-        <w:rPr>
-          <w:rStyle w:val="StringTok"/>
-        </w:rPr>
-        <w:t xml:space="preserve">'NUEVO LEÓN'</w:t>
-      </w:r>
-      <w:r>
-        <w:rPr>
-          <w:rStyle w:val="NormalTok"/>
-        </w:rPr>
-        <w:t xml:space="preserve"> </w:t>
-      </w:r>
-      <w:r>
-        <w:rPr>
-          <w:rStyle w:val="OtherTok"/>
-        </w:rPr>
-        <w:t xml:space="preserve">=</w:t>
-      </w:r>
-      <w:r>
-        <w:rPr>
-          <w:rStyle w:val="NormalTok"/>
-        </w:rPr>
-        <w:t xml:space="preserve"> </w:t>
-      </w:r>
-      <w:r>
-        <w:rPr>
-          <w:rStyle w:val="StringTok"/>
-        </w:rPr>
-        <w:t xml:space="preserve">'NUEVO LEON'</w:t>
-      </w:r>
-      <w:r>
-        <w:rPr>
-          <w:rStyle w:val="NormalTok"/>
-        </w:rPr>
-        <w:t xml:space="preserve">,</w:t>
-      </w:r>
-      <w:r>
-        <w:br/>
-      </w:r>
-      <w:r>
-        <w:rPr>
-          <w:rStyle w:val="NormalTok"/>
-        </w:rPr>
-        <w:t xml:space="preserve">                             </w:t>
-      </w:r>
-      <w:r>
-        <w:rPr>
-          <w:rStyle w:val="StringTok"/>
-        </w:rPr>
-        <w:t xml:space="preserve">'COAHUILA DE ZARAGOZA'</w:t>
-      </w:r>
-      <w:r>
-        <w:rPr>
-          <w:rStyle w:val="NormalTok"/>
-        </w:rPr>
-        <w:t xml:space="preserve"> </w:t>
-      </w:r>
-      <w:r>
-        <w:rPr>
-          <w:rStyle w:val="OtherTok"/>
-        </w:rPr>
-        <w:t xml:space="preserve">=</w:t>
-      </w:r>
-      <w:r>
-        <w:rPr>
-          <w:rStyle w:val="NormalTok"/>
-        </w:rPr>
-        <w:t xml:space="preserve"> </w:t>
-      </w:r>
-      <w:r>
-        <w:rPr>
-          <w:rStyle w:val="StringTok"/>
-        </w:rPr>
-        <w:t xml:space="preserve">'COAHUILA'</w:t>
-      </w:r>
-      <w:r>
-        <w:rPr>
-          <w:rStyle w:val="NormalTok"/>
-        </w:rPr>
-        <w:t xml:space="preserve">,</w:t>
-      </w:r>
-      <w:r>
-        <w:br/>
-      </w:r>
-      <w:r>
-        <w:rPr>
-          <w:rStyle w:val="NormalTok"/>
-        </w:rPr>
-        <w:t xml:space="preserve">                             </w:t>
-      </w:r>
-      <w:r>
-        <w:rPr>
-          <w:rStyle w:val="StringTok"/>
-        </w:rPr>
-        <w:t xml:space="preserve">'YUCATÁN'</w:t>
-      </w:r>
-      <w:r>
-        <w:rPr>
-          <w:rStyle w:val="NormalTok"/>
-        </w:rPr>
-        <w:t xml:space="preserve"> </w:t>
-      </w:r>
-      <w:r>
-        <w:rPr>
-          <w:rStyle w:val="OtherTok"/>
-        </w:rPr>
-        <w:t xml:space="preserve">=</w:t>
-      </w:r>
-      <w:r>
-        <w:rPr>
-          <w:rStyle w:val="NormalTok"/>
-        </w:rPr>
-        <w:t xml:space="preserve"> </w:t>
-      </w:r>
-      <w:r>
-        <w:rPr>
-          <w:rStyle w:val="StringTok"/>
-        </w:rPr>
-        <w:t xml:space="preserve">'YUCATAN'</w:t>
-      </w:r>
-      <w:r>
-        <w:rPr>
-          <w:rStyle w:val="NormalTok"/>
-        </w:rPr>
-        <w:t xml:space="preserve">)) </w:t>
-      </w:r>
-      <w:r>
-        <w:rPr>
-          <w:rStyle w:val="SpecialCharTok"/>
-        </w:rPr>
-        <w:t xml:space="preserve">%&gt;%</w:t>
-      </w:r>
-      <w:r>
-        <w:rPr>
-          <w:rStyle w:val="NormalTok"/>
-        </w:rPr>
-        <w:t xml:space="preserve"> </w:t>
-      </w:r>
-      <w:r>
-        <w:br/>
-      </w:r>
-      <w:r>
-        <w:rPr>
-          <w:rStyle w:val="NormalTok"/>
-        </w:rPr>
-        <w:t xml:space="preserve">  </w:t>
-      </w:r>
-      <w:r>
-        <w:rPr>
-          <w:rStyle w:val="FunctionTok"/>
-        </w:rPr>
-        <w:t xml:space="preserve">left_join</w:t>
-      </w:r>
-      <w:r>
-        <w:rPr>
-          <w:rStyle w:val="NormalTok"/>
-        </w:rPr>
-        <w:t xml:space="preserve">(data_Mexico_states, </w:t>
-      </w:r>
-      <w:r>
-        <w:rPr>
-          <w:rStyle w:val="AttributeTok"/>
-        </w:rPr>
-        <w:t xml:space="preserve">by =</w:t>
-      </w:r>
-      <w:r>
-        <w:rPr>
-          <w:rStyle w:val="NormalTok"/>
-        </w:rPr>
-        <w:t xml:space="preserve"> </w:t>
-      </w:r>
-      <w:r>
-        <w:rPr>
-          <w:rStyle w:val="FunctionTok"/>
-        </w:rPr>
-        <w:t xml:space="preserve">c</w:t>
-      </w:r>
-      <w:r>
-        <w:rPr>
-          <w:rStyle w:val="NormalTok"/>
-        </w:rPr>
-        <w:t xml:space="preserve">(</w:t>
-      </w:r>
-      <w:r>
-        <w:rPr>
-          <w:rStyle w:val="StringTok"/>
-        </w:rPr>
-        <w:t xml:space="preserve">"state_name"</w:t>
-      </w:r>
-      <w:r>
-        <w:rPr>
-          <w:rStyle w:val="NormalTok"/>
-        </w:rPr>
-        <w:t xml:space="preserve"> </w:t>
-      </w:r>
-      <w:r>
-        <w:rPr>
-          <w:rStyle w:val="OtherTok"/>
-        </w:rPr>
-        <w:t xml:space="preserve">=</w:t>
-      </w:r>
-      <w:r>
-        <w:rPr>
-          <w:rStyle w:val="NormalTok"/>
-        </w:rPr>
-        <w:t xml:space="preserve"> </w:t>
-      </w:r>
-      <w:r>
-        <w:rPr>
-          <w:rStyle w:val="StringTok"/>
-        </w:rPr>
-        <w:t xml:space="preserve">"ENTIDAD"</w:t>
-      </w:r>
-      <w:r>
-        <w:rPr>
-          <w:rStyle w:val="NormalTok"/>
-        </w:rPr>
-        <w:t xml:space="preserve">))</w:t>
-      </w:r>
-    </w:p>
-    <w:p>
-      <w:pPr>
-        <w:pStyle w:val="FirstParagraph"/>
-      </w:pPr>
-      <w:r>
-        <w:t xml:space="preserve">We generate a heatmap of kidnapping rates across Mexican states utilising the</w:t>
-      </w:r>
-      <w:r>
-        <w:t xml:space="preserve"> </w:t>
-      </w:r>
-      <w:r>
-        <w:rPr>
-          <w:rStyle w:val="VerbatimChar"/>
-        </w:rPr>
-        <w:t xml:space="preserve">ggplot2</w:t>
-      </w:r>
-      <w:r>
-        <w:t xml:space="preserve"> </w:t>
-      </w:r>
-      <w:r>
-        <w:t xml:space="preserve">package and customise the fill colors. The output has been saved as a PNG file named</w:t>
-      </w:r>
-      <w:r>
-        <w:t xml:space="preserve"> </w:t>
-      </w:r>
-      <w:r>
-        <w:t xml:space="preserve">‘</w:t>
-      </w:r>
-      <w:r>
-        <w:t xml:space="preserve">Mexico_map.png</w:t>
-      </w:r>
-      <w:r>
-        <w:t xml:space="preserve">’</w:t>
-      </w:r>
-      <w:r>
-        <w:t xml:space="preserve"> </w:t>
-      </w:r>
-      <w:r>
-        <w:t xml:space="preserve">in the specified directory.</w:t>
-      </w:r>
-    </w:p>
-    <w:p>
-      <w:pPr>
-        <w:pStyle w:val="BodyText"/>
       </w:pPr>
       <w:r>
         <w:t xml:space="preserve">The heatmap illustrates the rate of kidnapping per 100,000 population across 32 states in Mexico. Yellow/orange shades on the map indicate higher kidnapping rates, while darker shades represent lower rates. These variations provide valuable insights for targeted interventions, highlighting areas where increased law enforcement resources may be necessary to effectively address and mitigate kidnapping incidents. This spatial analysis underscores the influence of strategic choices in crime prevention.</w:t>

</xml_diff>